<commit_message>
Updated the Quiz Project User Guide file
</commit_message>
<xml_diff>
--- a/Quiz-Project-User-Guide.docx
+++ b/Quiz-Project-User-Guide.docx
@@ -285,7 +285,12 @@
     <w:sdt>
       <w:sdtPr>
         <w:rPr>
-          <w:rFonts w:asciiTheme="minorHAnsi" w:hAnsiTheme="minorHAnsi"/>
+          <w:rFonts w:asciiTheme="minorHAnsi" w:eastAsiaTheme="minorHAnsi" w:hAnsiTheme="minorHAnsi" w:cstheme="minorBidi"/>
+          <w:b w:val="0"/>
+          <w:bCs w:val="0"/>
+          <w:color w:val="auto"/>
+          <w:sz w:val="22"/>
+          <w:szCs w:val="22"/>
         </w:rPr>
         <w:id w:val="-1075886313"/>
         <w:docPartObj>
@@ -295,9 +300,7 @@
       </w:sdtPr>
       <w:sdtEndPr>
         <w:rPr>
-          <w:rFonts w:eastAsiaTheme="minorHAnsi" w:cstheme="minorBidi"/>
           <w:noProof/>
-          <w:color w:val="auto"/>
         </w:rPr>
       </w:sdtEndPr>
       <w:sdtContent>
@@ -1195,8 +1198,6 @@
           <w:szCs w:val="28"/>
         </w:rPr>
       </w:pPr>
-      <w:bookmarkStart w:id="0" w:name="_GoBack"/>
-      <w:bookmarkEnd w:id="0"/>
     </w:p>
     <w:p>
       <w:pPr>
@@ -1307,7 +1308,7 @@
           <w:color w:val="000000" w:themeColor="text1"/>
         </w:rPr>
       </w:pPr>
-      <w:bookmarkStart w:id="1" w:name="_Toc530784611"/>
+      <w:bookmarkStart w:id="0" w:name="_Toc530784611"/>
       <w:r>
         <w:rPr>
           <w:rFonts w:asciiTheme="minorHAnsi" w:hAnsiTheme="minorHAnsi" w:cstheme="minorHAnsi"/>
@@ -1361,7 +1362,7 @@
         </w:rPr>
         <w:t>The user operations are explained with the screenshots.</w:t>
       </w:r>
-      <w:bookmarkEnd w:id="1"/>
+      <w:bookmarkEnd w:id="0"/>
     </w:p>
     <w:p>
       <w:pPr>
@@ -1372,7 +1373,7 @@
           <w:color w:val="000000" w:themeColor="text1"/>
         </w:rPr>
       </w:pPr>
-      <w:bookmarkStart w:id="2" w:name="_Toc530784612"/>
+      <w:bookmarkStart w:id="1" w:name="_Toc530784612"/>
       <w:r>
         <w:rPr>
           <w:rFonts w:asciiTheme="minorHAnsi" w:hAnsiTheme="minorHAnsi" w:cstheme="minorHAnsi"/>
@@ -1425,7 +1426,7 @@
         </w:rPr>
         <w:t>,</w:t>
       </w:r>
-      <w:bookmarkEnd w:id="2"/>
+      <w:bookmarkEnd w:id="1"/>
     </w:p>
     <w:p>
       <w:pPr>
@@ -1601,7 +1602,7 @@
           <w:szCs w:val="28"/>
         </w:rPr>
       </w:pPr>
-      <w:bookmarkStart w:id="3" w:name="_Toc530784613"/>
+      <w:bookmarkStart w:id="2" w:name="_Toc530784613"/>
       <w:r>
         <w:rPr>
           <w:rFonts w:asciiTheme="minorHAnsi" w:hAnsiTheme="minorHAnsi" w:cstheme="minorHAnsi"/>
@@ -1747,7 +1748,7 @@
         </w:rPr>
         <w:t xml:space="preserve"> and Eclipse</w:t>
       </w:r>
-      <w:bookmarkEnd w:id="3"/>
+      <w:bookmarkEnd w:id="2"/>
       <w:r>
         <w:rPr>
           <w:rStyle w:val="Heading2Char"/>
@@ -1779,7 +1780,21 @@
           <w:sz w:val="28"/>
           <w:szCs w:val="28"/>
         </w:rPr>
-        <w:t xml:space="preserve"> Download the files from the bitbucket repository</w:t>
+        <w:t xml:space="preserve"> Download the files from the </w:t>
+      </w:r>
+      <w:r>
+        <w:rPr>
+          <w:sz w:val="28"/>
+          <w:szCs w:val="28"/>
+        </w:rPr>
+        <w:t>Git</w:t>
+      </w:r>
+      <w:r>
+        <w:rPr>
+          <w:sz w:val="28"/>
+          <w:szCs w:val="28"/>
+        </w:rPr>
+        <w:t xml:space="preserve"> repository</w:t>
       </w:r>
       <w:r>
         <w:rPr>
@@ -1795,14 +1810,19 @@
         </w:rPr>
         <w:br/>
       </w:r>
-      <w:r>
-        <w:rPr>
-          <w:b/>
-          <w:sz w:val="28"/>
-          <w:szCs w:val="28"/>
-        </w:rPr>
-        <w:t>“”</w:t>
-      </w:r>
+      <w:hyperlink r:id="rId9" w:history="1">
+        <w:r>
+          <w:rPr>
+            <w:rStyle w:val="Hyperlink"/>
+            <w:b/>
+            <w:sz w:val="28"/>
+            <w:szCs w:val="28"/>
+          </w:rPr>
+          <w:t>https://github.com/vzan2012/Quiz-Project</w:t>
+        </w:r>
+      </w:hyperlink>
+      <w:bookmarkStart w:id="3" w:name="_GoBack"/>
+      <w:bookmarkEnd w:id="3"/>
       <w:r>
         <w:rPr>
           <w:sz w:val="28"/>
@@ -1880,234 +1900,6 @@
             <wp:extent cx="5943600" cy="3343275"/>
             <wp:effectExtent l="19050" t="19050" r="0" b="9525"/>
             <wp:docPr id="7" name="Picture 7"/>
-            <wp:cNvGraphicFramePr>
-              <a:graphicFrameLocks xmlns:a="http://schemas.openxmlformats.org/drawingml/2006/main" noChangeAspect="1"/>
-            </wp:cNvGraphicFramePr>
-            <a:graphic xmlns:a="http://schemas.openxmlformats.org/drawingml/2006/main">
-              <a:graphicData uri="http://schemas.openxmlformats.org/drawingml/2006/picture">
-                <pic:pic xmlns:pic="http://schemas.openxmlformats.org/drawingml/2006/picture">
-                  <pic:nvPicPr>
-                    <pic:cNvPr id="1" name=""/>
-                    <pic:cNvPicPr/>
-                  </pic:nvPicPr>
-                  <pic:blipFill>
-                    <a:blip r:embed="rId9"/>
-                    <a:stretch>
-                      <a:fillRect/>
-                    </a:stretch>
-                  </pic:blipFill>
-                  <pic:spPr>
-                    <a:xfrm>
-                      <a:off x="0" y="0"/>
-                      <a:ext cx="5943600" cy="3343275"/>
-                    </a:xfrm>
-                    <a:prstGeom prst="rect">
-                      <a:avLst/>
-                    </a:prstGeom>
-                    <a:ln>
-                      <a:solidFill>
-                        <a:schemeClr val="tx1"/>
-                      </a:solidFill>
-                    </a:ln>
-                  </pic:spPr>
-                </pic:pic>
-              </a:graphicData>
-            </a:graphic>
-          </wp:inline>
-        </w:drawing>
-      </w:r>
-    </w:p>
-    <w:p>
-      <w:pPr>
-        <w:rPr>
-          <w:sz w:val="28"/>
-          <w:szCs w:val="28"/>
-        </w:rPr>
-      </w:pPr>
-      <w:r>
-        <w:rPr>
-          <w:sz w:val="28"/>
-          <w:szCs w:val="28"/>
-        </w:rPr>
-        <w:br/>
-        <w:t xml:space="preserve">URL: </w:t>
-      </w:r>
-      <w:proofErr w:type="spellStart"/>
-      <w:proofErr w:type="gramStart"/>
-      <w:r>
-        <w:rPr>
-          <w:sz w:val="28"/>
-          <w:szCs w:val="28"/>
-        </w:rPr>
-        <w:t>jdbc:derby</w:t>
-      </w:r>
-      <w:proofErr w:type="spellEnd"/>
-      <w:r>
-        <w:rPr>
-          <w:sz w:val="28"/>
-          <w:szCs w:val="28"/>
-        </w:rPr>
-        <w:t>://localhost:1527/</w:t>
-      </w:r>
-      <w:proofErr w:type="spellStart"/>
-      <w:r>
-        <w:rPr>
-          <w:sz w:val="28"/>
-          <w:szCs w:val="28"/>
-        </w:rPr>
-        <w:t>quiz;create</w:t>
-      </w:r>
-      <w:proofErr w:type="spellEnd"/>
-      <w:r>
-        <w:rPr>
-          <w:sz w:val="28"/>
-          <w:szCs w:val="28"/>
-        </w:rPr>
-        <w:t>=true</w:t>
-      </w:r>
-      <w:proofErr w:type="gramEnd"/>
-    </w:p>
-    <w:p>
-      <w:pPr>
-        <w:rPr>
-          <w:sz w:val="28"/>
-          <w:szCs w:val="28"/>
-        </w:rPr>
-      </w:pPr>
-      <w:r>
-        <w:rPr>
-          <w:b/>
-          <w:sz w:val="28"/>
-          <w:szCs w:val="28"/>
-        </w:rPr>
-        <w:t>Username:</w:t>
-      </w:r>
-      <w:r>
-        <w:rPr>
-          <w:sz w:val="28"/>
-          <w:szCs w:val="28"/>
-        </w:rPr>
-        <w:t xml:space="preserve"> root</w:t>
-      </w:r>
-      <w:r>
-        <w:rPr>
-          <w:sz w:val="28"/>
-          <w:szCs w:val="28"/>
-        </w:rPr>
-        <w:br/>
-      </w:r>
-      <w:r>
-        <w:rPr>
-          <w:b/>
-          <w:sz w:val="28"/>
-          <w:szCs w:val="28"/>
-        </w:rPr>
-        <w:t>Password:</w:t>
-      </w:r>
-      <w:r>
-        <w:rPr>
-          <w:sz w:val="28"/>
-          <w:szCs w:val="28"/>
-        </w:rPr>
-        <w:t xml:space="preserve"> root</w:t>
-      </w:r>
-    </w:p>
-    <w:p>
-      <w:pPr>
-        <w:rPr>
-          <w:b/>
-          <w:sz w:val="28"/>
-          <w:szCs w:val="28"/>
-        </w:rPr>
-      </w:pPr>
-      <w:r>
-        <w:rPr>
-          <w:sz w:val="28"/>
-          <w:szCs w:val="28"/>
-        </w:rPr>
-        <w:t>(iv)</w:t>
-      </w:r>
-      <w:r>
-        <w:rPr>
-          <w:sz w:val="28"/>
-          <w:szCs w:val="28"/>
-        </w:rPr>
-        <w:t xml:space="preserve"> Select the </w:t>
-      </w:r>
-      <w:r>
-        <w:rPr>
-          <w:b/>
-          <w:sz w:val="28"/>
-          <w:szCs w:val="28"/>
-        </w:rPr>
-        <w:t>“quiz-d-core”</w:t>
-      </w:r>
-      <w:r>
-        <w:rPr>
-          <w:sz w:val="28"/>
-          <w:szCs w:val="28"/>
-        </w:rPr>
-        <w:t xml:space="preserve"> </w:t>
-      </w:r>
-      <w:proofErr w:type="gramStart"/>
-      <w:r>
-        <w:rPr>
-          <w:sz w:val="28"/>
-          <w:szCs w:val="28"/>
-        </w:rPr>
-        <w:t>project,  right</w:t>
-      </w:r>
-      <w:proofErr w:type="gramEnd"/>
-      <w:r>
-        <w:rPr>
-          <w:sz w:val="28"/>
-          <w:szCs w:val="28"/>
-        </w:rPr>
-        <w:t xml:space="preserve"> click it and select </w:t>
-      </w:r>
-      <w:r>
-        <w:rPr>
-          <w:b/>
-          <w:sz w:val="28"/>
-          <w:szCs w:val="28"/>
-        </w:rPr>
-        <w:t>“Run As”</w:t>
-      </w:r>
-      <w:r>
-        <w:rPr>
-          <w:sz w:val="28"/>
-          <w:szCs w:val="28"/>
-        </w:rPr>
-        <w:t xml:space="preserve">, select the option </w:t>
-      </w:r>
-      <w:r>
-        <w:rPr>
-          <w:b/>
-          <w:sz w:val="28"/>
-          <w:szCs w:val="28"/>
-        </w:rPr>
-        <w:t>“Maven Install”</w:t>
-      </w:r>
-    </w:p>
-    <w:p>
-      <w:pPr>
-        <w:rPr>
-          <w:sz w:val="28"/>
-          <w:szCs w:val="28"/>
-        </w:rPr>
-      </w:pPr>
-      <w:r>
-        <w:rPr>
-          <w:noProof/>
-          <w:sz w:val="28"/>
-          <w:szCs w:val="28"/>
-        </w:rPr>
-        <w:lastRenderedPageBreak/>
-        <w:drawing>
-          <wp:inline distT="0" distB="0" distL="0" distR="0" wp14:anchorId="5FABD2AC" wp14:editId="4ED8DF4E">
-            <wp:extent cx="5943600" cy="3343275"/>
-            <wp:effectExtent l="19050" t="19050" r="0" b="9525"/>
-            <wp:docPr id="1" name="Picture 1"/>
             <wp:cNvGraphicFramePr>
               <a:graphicFrameLocks xmlns:a="http://schemas.openxmlformats.org/drawingml/2006/main" noChangeAspect="1"/>
             </wp:cNvGraphicFramePr>
@@ -2158,38 +1950,163 @@
           <w:szCs w:val="28"/>
         </w:rPr>
         <w:br/>
-        <w:t xml:space="preserve">After the Maven Install, </w:t>
-      </w:r>
-      <w:r>
-        <w:rPr>
-          <w:b/>
-          <w:sz w:val="28"/>
-          <w:szCs w:val="28"/>
-        </w:rPr>
-        <w:t xml:space="preserve">“Build </w:t>
-      </w:r>
-      <w:r>
-        <w:rPr>
-          <w:b/>
-          <w:sz w:val="28"/>
-          <w:szCs w:val="28"/>
-        </w:rPr>
-        <w:t>Success</w:t>
-      </w:r>
-      <w:r>
-        <w:rPr>
-          <w:b/>
-          <w:sz w:val="28"/>
-          <w:szCs w:val="28"/>
-        </w:rPr>
-        <w:t>”</w:t>
-      </w:r>
-      <w:r>
-        <w:rPr>
-          <w:sz w:val="28"/>
-          <w:szCs w:val="28"/>
-        </w:rPr>
-        <w:t xml:space="preserve"> message will be appeared.</w:t>
+        <w:t xml:space="preserve">URL: </w:t>
+      </w:r>
+      <w:proofErr w:type="spellStart"/>
+      <w:proofErr w:type="gramStart"/>
+      <w:r>
+        <w:rPr>
+          <w:sz w:val="28"/>
+          <w:szCs w:val="28"/>
+        </w:rPr>
+        <w:t>jdbc:derby</w:t>
+      </w:r>
+      <w:proofErr w:type="spellEnd"/>
+      <w:r>
+        <w:rPr>
+          <w:sz w:val="28"/>
+          <w:szCs w:val="28"/>
+        </w:rPr>
+        <w:t>://localhost:1527/</w:t>
+      </w:r>
+      <w:proofErr w:type="spellStart"/>
+      <w:r>
+        <w:rPr>
+          <w:sz w:val="28"/>
+          <w:szCs w:val="28"/>
+        </w:rPr>
+        <w:t>quiz;create</w:t>
+      </w:r>
+      <w:proofErr w:type="spellEnd"/>
+      <w:r>
+        <w:rPr>
+          <w:sz w:val="28"/>
+          <w:szCs w:val="28"/>
+        </w:rPr>
+        <w:t>=true</w:t>
+      </w:r>
+      <w:proofErr w:type="gramEnd"/>
+    </w:p>
+    <w:p>
+      <w:pPr>
+        <w:rPr>
+          <w:sz w:val="28"/>
+          <w:szCs w:val="28"/>
+        </w:rPr>
+      </w:pPr>
+      <w:r>
+        <w:rPr>
+          <w:b/>
+          <w:sz w:val="28"/>
+          <w:szCs w:val="28"/>
+        </w:rPr>
+        <w:t>Username:</w:t>
+      </w:r>
+      <w:r>
+        <w:rPr>
+          <w:sz w:val="28"/>
+          <w:szCs w:val="28"/>
+        </w:rPr>
+        <w:t xml:space="preserve"> root</w:t>
+      </w:r>
+      <w:r>
+        <w:rPr>
+          <w:sz w:val="28"/>
+          <w:szCs w:val="28"/>
+        </w:rPr>
+        <w:br/>
+      </w:r>
+      <w:r>
+        <w:rPr>
+          <w:b/>
+          <w:sz w:val="28"/>
+          <w:szCs w:val="28"/>
+        </w:rPr>
+        <w:t>Password:</w:t>
+      </w:r>
+      <w:r>
+        <w:rPr>
+          <w:sz w:val="28"/>
+          <w:szCs w:val="28"/>
+        </w:rPr>
+        <w:t xml:space="preserve"> root</w:t>
+      </w:r>
+    </w:p>
+    <w:p>
+      <w:pPr>
+        <w:rPr>
+          <w:b/>
+          <w:sz w:val="28"/>
+          <w:szCs w:val="28"/>
+        </w:rPr>
+      </w:pPr>
+      <w:r>
+        <w:rPr>
+          <w:sz w:val="28"/>
+          <w:szCs w:val="28"/>
+        </w:rPr>
+        <w:t>(iv)</w:t>
+      </w:r>
+      <w:r>
+        <w:rPr>
+          <w:sz w:val="28"/>
+          <w:szCs w:val="28"/>
+        </w:rPr>
+        <w:t xml:space="preserve"> Select the </w:t>
+      </w:r>
+      <w:r>
+        <w:rPr>
+          <w:b/>
+          <w:sz w:val="28"/>
+          <w:szCs w:val="28"/>
+        </w:rPr>
+        <w:t>“quiz-d-core”</w:t>
+      </w:r>
+      <w:r>
+        <w:rPr>
+          <w:sz w:val="28"/>
+          <w:szCs w:val="28"/>
+        </w:rPr>
+        <w:t xml:space="preserve"> </w:t>
+      </w:r>
+      <w:proofErr w:type="gramStart"/>
+      <w:r>
+        <w:rPr>
+          <w:sz w:val="28"/>
+          <w:szCs w:val="28"/>
+        </w:rPr>
+        <w:t>project,  right</w:t>
+      </w:r>
+      <w:proofErr w:type="gramEnd"/>
+      <w:r>
+        <w:rPr>
+          <w:sz w:val="28"/>
+          <w:szCs w:val="28"/>
+        </w:rPr>
+        <w:t xml:space="preserve"> click it and select </w:t>
+      </w:r>
+      <w:r>
+        <w:rPr>
+          <w:b/>
+          <w:sz w:val="28"/>
+          <w:szCs w:val="28"/>
+        </w:rPr>
+        <w:t>“Run As”</w:t>
+      </w:r>
+      <w:r>
+        <w:rPr>
+          <w:sz w:val="28"/>
+          <w:szCs w:val="28"/>
+        </w:rPr>
+        <w:t xml:space="preserve">, select the option </w:t>
+      </w:r>
+      <w:r>
+        <w:rPr>
+          <w:b/>
+          <w:sz w:val="28"/>
+          <w:szCs w:val="28"/>
+        </w:rPr>
+        <w:t>“Maven Install”</w:t>
       </w:r>
     </w:p>
     <w:p>
@@ -2205,11 +2122,12 @@
           <w:sz w:val="28"/>
           <w:szCs w:val="28"/>
         </w:rPr>
+        <w:lastRenderedPageBreak/>
         <w:drawing>
-          <wp:inline distT="0" distB="0" distL="0" distR="0" wp14:anchorId="50EBF6C0" wp14:editId="38BCB012">
+          <wp:inline distT="0" distB="0" distL="0" distR="0" wp14:anchorId="5FABD2AC" wp14:editId="4ED8DF4E">
             <wp:extent cx="5943600" cy="3343275"/>
             <wp:effectExtent l="19050" t="19050" r="0" b="9525"/>
-            <wp:docPr id="9" name="Picture 9"/>
+            <wp:docPr id="1" name="Picture 1"/>
             <wp:cNvGraphicFramePr>
               <a:graphicFrameLocks xmlns:a="http://schemas.openxmlformats.org/drawingml/2006/main" noChangeAspect="1"/>
             </wp:cNvGraphicFramePr>
@@ -2254,88 +2172,44 @@
           <w:szCs w:val="28"/>
         </w:rPr>
       </w:pPr>
-    </w:p>
-    <w:p>
-      <w:pPr>
-        <w:rPr>
-          <w:sz w:val="28"/>
-          <w:szCs w:val="28"/>
-        </w:rPr>
-      </w:pPr>
-    </w:p>
-    <w:p>
-      <w:pPr>
-        <w:rPr>
-          <w:sz w:val="28"/>
-          <w:szCs w:val="28"/>
-        </w:rPr>
-      </w:pPr>
-      <w:r>
-        <w:rPr>
-          <w:sz w:val="28"/>
-          <w:szCs w:val="28"/>
-        </w:rPr>
-        <w:t>(v)</w:t>
-      </w:r>
-      <w:r>
-        <w:rPr>
-          <w:sz w:val="28"/>
-          <w:szCs w:val="28"/>
-        </w:rPr>
-        <w:t xml:space="preserve"> Select the </w:t>
-      </w:r>
-      <w:r>
-        <w:rPr>
-          <w:b/>
-          <w:sz w:val="28"/>
-          <w:szCs w:val="28"/>
-        </w:rPr>
-        <w:t>“quiz-d-rest-services”</w:t>
-      </w:r>
-      <w:r>
-        <w:rPr>
-          <w:b/>
-          <w:sz w:val="28"/>
-          <w:szCs w:val="28"/>
-        </w:rPr>
-        <w:t xml:space="preserve"> </w:t>
-      </w:r>
-      <w:r>
-        <w:rPr>
-          <w:sz w:val="28"/>
-          <w:szCs w:val="28"/>
-        </w:rPr>
-        <w:t xml:space="preserve">project, right click the project and select the option </w:t>
-      </w:r>
-      <w:r>
-        <w:rPr>
-          <w:b/>
-          <w:sz w:val="28"/>
-          <w:szCs w:val="28"/>
-        </w:rPr>
-        <w:t xml:space="preserve">“Run As” </w:t>
-      </w:r>
-      <w:r>
-        <w:rPr>
-          <w:sz w:val="28"/>
-          <w:szCs w:val="28"/>
-        </w:rPr>
-        <w:t xml:space="preserve">and select </w:t>
-      </w:r>
-      <w:r>
-        <w:rPr>
-          <w:b/>
-          <w:sz w:val="28"/>
-          <w:szCs w:val="28"/>
-        </w:rPr>
-        <w:t>“Run on Server”</w:t>
-      </w:r>
-      <w:r>
-        <w:rPr>
-          <w:sz w:val="28"/>
-          <w:szCs w:val="28"/>
-        </w:rPr>
-        <w:t>.</w:t>
+      <w:r>
+        <w:rPr>
+          <w:sz w:val="28"/>
+          <w:szCs w:val="28"/>
+        </w:rPr>
+        <w:br/>
+        <w:t xml:space="preserve">After the Maven Install, </w:t>
+      </w:r>
+      <w:r>
+        <w:rPr>
+          <w:b/>
+          <w:sz w:val="28"/>
+          <w:szCs w:val="28"/>
+        </w:rPr>
+        <w:t xml:space="preserve">“Build </w:t>
+      </w:r>
+      <w:r>
+        <w:rPr>
+          <w:b/>
+          <w:sz w:val="28"/>
+          <w:szCs w:val="28"/>
+        </w:rPr>
+        <w:t>Success</w:t>
+      </w:r>
+      <w:r>
+        <w:rPr>
+          <w:b/>
+          <w:sz w:val="28"/>
+          <w:szCs w:val="28"/>
+        </w:rPr>
+        <w:t>”</w:t>
+      </w:r>
+      <w:r>
+        <w:rPr>
+          <w:sz w:val="28"/>
+          <w:szCs w:val="28"/>
+        </w:rPr>
+        <w:t xml:space="preserve"> message will be appeared.</w:t>
       </w:r>
     </w:p>
     <w:p>
@@ -2352,10 +2226,10 @@
           <w:szCs w:val="28"/>
         </w:rPr>
         <w:drawing>
-          <wp:inline distT="0" distB="0" distL="0" distR="0" wp14:anchorId="604D4AE1" wp14:editId="7ABCBF3E">
+          <wp:inline distT="0" distB="0" distL="0" distR="0" wp14:anchorId="50EBF6C0" wp14:editId="38BCB012">
             <wp:extent cx="5943600" cy="3343275"/>
             <wp:effectExtent l="19050" t="19050" r="0" b="9525"/>
-            <wp:docPr id="13" name="Picture 13"/>
+            <wp:docPr id="9" name="Picture 9"/>
             <wp:cNvGraphicFramePr>
               <a:graphicFrameLocks xmlns:a="http://schemas.openxmlformats.org/drawingml/2006/main" noChangeAspect="1"/>
             </wp:cNvGraphicFramePr>
@@ -2404,31 +2278,89 @@
     <w:p>
       <w:pPr>
         <w:rPr>
-          <w:b/>
-          <w:sz w:val="28"/>
-          <w:szCs w:val="28"/>
-        </w:rPr>
-      </w:pPr>
-      <w:r>
-        <w:rPr>
-          <w:sz w:val="28"/>
-          <w:szCs w:val="28"/>
-        </w:rPr>
-        <w:t xml:space="preserve">(vi) Select the “Tomcat v9.0 Server at localhost” and click </w:t>
-      </w:r>
-      <w:r>
-        <w:rPr>
-          <w:b/>
-          <w:sz w:val="28"/>
-          <w:szCs w:val="28"/>
-        </w:rPr>
-        <w:t>Next:</w:t>
-      </w:r>
-    </w:p>
-    <w:p>
-      <w:pPr>
-        <w:rPr>
-          <w:b/>
+          <w:sz w:val="28"/>
+          <w:szCs w:val="28"/>
+        </w:rPr>
+      </w:pPr>
+    </w:p>
+    <w:p>
+      <w:pPr>
+        <w:rPr>
+          <w:sz w:val="28"/>
+          <w:szCs w:val="28"/>
+        </w:rPr>
+      </w:pPr>
+      <w:r>
+        <w:rPr>
+          <w:sz w:val="28"/>
+          <w:szCs w:val="28"/>
+        </w:rPr>
+        <w:t>(v)</w:t>
+      </w:r>
+      <w:r>
+        <w:rPr>
+          <w:sz w:val="28"/>
+          <w:szCs w:val="28"/>
+        </w:rPr>
+        <w:t xml:space="preserve"> Select the </w:t>
+      </w:r>
+      <w:r>
+        <w:rPr>
+          <w:b/>
+          <w:sz w:val="28"/>
+          <w:szCs w:val="28"/>
+        </w:rPr>
+        <w:t>“quiz-d-rest-services”</w:t>
+      </w:r>
+      <w:r>
+        <w:rPr>
+          <w:b/>
+          <w:sz w:val="28"/>
+          <w:szCs w:val="28"/>
+        </w:rPr>
+        <w:t xml:space="preserve"> </w:t>
+      </w:r>
+      <w:r>
+        <w:rPr>
+          <w:sz w:val="28"/>
+          <w:szCs w:val="28"/>
+        </w:rPr>
+        <w:t xml:space="preserve">project, right click the project and select the option </w:t>
+      </w:r>
+      <w:r>
+        <w:rPr>
+          <w:b/>
+          <w:sz w:val="28"/>
+          <w:szCs w:val="28"/>
+        </w:rPr>
+        <w:t xml:space="preserve">“Run As” </w:t>
+      </w:r>
+      <w:r>
+        <w:rPr>
+          <w:sz w:val="28"/>
+          <w:szCs w:val="28"/>
+        </w:rPr>
+        <w:t xml:space="preserve">and select </w:t>
+      </w:r>
+      <w:r>
+        <w:rPr>
+          <w:b/>
+          <w:sz w:val="28"/>
+          <w:szCs w:val="28"/>
+        </w:rPr>
+        <w:t>“Run on Server”</w:t>
+      </w:r>
+      <w:r>
+        <w:rPr>
+          <w:sz w:val="28"/>
+          <w:szCs w:val="28"/>
+        </w:rPr>
+        <w:t>.</w:t>
+      </w:r>
+    </w:p>
+    <w:p>
+      <w:pPr>
+        <w:rPr>
           <w:sz w:val="28"/>
           <w:szCs w:val="28"/>
         </w:rPr>
@@ -2439,12 +2371,11 @@
           <w:sz w:val="28"/>
           <w:szCs w:val="28"/>
         </w:rPr>
-        <w:lastRenderedPageBreak/>
         <w:drawing>
-          <wp:inline distT="0" distB="0" distL="0" distR="0" wp14:anchorId="0C1DB1F0" wp14:editId="72ACCA64">
+          <wp:inline distT="0" distB="0" distL="0" distR="0" wp14:anchorId="604D4AE1" wp14:editId="7ABCBF3E">
             <wp:extent cx="5943600" cy="3343275"/>
             <wp:effectExtent l="19050" t="19050" r="0" b="9525"/>
-            <wp:docPr id="20" name="Picture 20"/>
+            <wp:docPr id="13" name="Picture 13"/>
             <wp:cNvGraphicFramePr>
               <a:graphicFrameLocks xmlns:a="http://schemas.openxmlformats.org/drawingml/2006/main" noChangeAspect="1"/>
             </wp:cNvGraphicFramePr>
@@ -2489,17 +2420,35 @@
           <w:szCs w:val="28"/>
         </w:rPr>
       </w:pPr>
-      <w:r>
-        <w:rPr>
-          <w:sz w:val="28"/>
-          <w:szCs w:val="28"/>
-        </w:rPr>
-        <w:t>(vii) Add the Project to the Configured section and click “Finish”.</w:t>
-      </w:r>
-    </w:p>
-    <w:p>
-      <w:pPr>
-        <w:rPr>
+    </w:p>
+    <w:p>
+      <w:pPr>
+        <w:rPr>
+          <w:b/>
+          <w:sz w:val="28"/>
+          <w:szCs w:val="28"/>
+        </w:rPr>
+      </w:pPr>
+      <w:r>
+        <w:rPr>
+          <w:sz w:val="28"/>
+          <w:szCs w:val="28"/>
+        </w:rPr>
+        <w:t xml:space="preserve">(vi) Select the “Tomcat v9.0 Server at localhost” and click </w:t>
+      </w:r>
+      <w:r>
+        <w:rPr>
+          <w:b/>
+          <w:sz w:val="28"/>
+          <w:szCs w:val="28"/>
+        </w:rPr>
+        <w:t>Next:</w:t>
+      </w:r>
+    </w:p>
+    <w:p>
+      <w:pPr>
+        <w:rPr>
+          <w:b/>
           <w:sz w:val="28"/>
           <w:szCs w:val="28"/>
         </w:rPr>
@@ -2510,11 +2459,12 @@
           <w:sz w:val="28"/>
           <w:szCs w:val="28"/>
         </w:rPr>
+        <w:lastRenderedPageBreak/>
         <w:drawing>
-          <wp:inline distT="0" distB="0" distL="0" distR="0" wp14:anchorId="2B8AE4C7" wp14:editId="6279D635">
+          <wp:inline distT="0" distB="0" distL="0" distR="0" wp14:anchorId="0C1DB1F0" wp14:editId="72ACCA64">
             <wp:extent cx="5943600" cy="3343275"/>
             <wp:effectExtent l="19050" t="19050" r="0" b="9525"/>
-            <wp:docPr id="23" name="Picture 23"/>
+            <wp:docPr id="20" name="Picture 20"/>
             <wp:cNvGraphicFramePr>
               <a:graphicFrameLocks xmlns:a="http://schemas.openxmlformats.org/drawingml/2006/main" noChangeAspect="1"/>
             </wp:cNvGraphicFramePr>
@@ -2559,82 +2509,12 @@
           <w:szCs w:val="28"/>
         </w:rPr>
       </w:pPr>
-    </w:p>
-    <w:p>
-      <w:pPr>
-        <w:rPr>
-          <w:sz w:val="28"/>
-          <w:szCs w:val="28"/>
-        </w:rPr>
-      </w:pPr>
-      <w:r>
-        <w:rPr>
-          <w:sz w:val="28"/>
-          <w:szCs w:val="28"/>
-        </w:rPr>
-        <w:lastRenderedPageBreak/>
-        <w:t>(viii)</w:t>
-      </w:r>
-      <w:r>
-        <w:rPr>
-          <w:sz w:val="28"/>
-          <w:szCs w:val="28"/>
-        </w:rPr>
-        <w:t xml:space="preserve"> After that, go to link:</w:t>
-      </w:r>
-      <w:r>
-        <w:rPr>
-          <w:sz w:val="28"/>
-          <w:szCs w:val="28"/>
-        </w:rPr>
-        <w:br/>
-      </w:r>
-      <w:r>
-        <w:rPr>
-          <w:sz w:val="28"/>
-          <w:szCs w:val="28"/>
-        </w:rPr>
-        <w:br/>
-        <w:t xml:space="preserve">Link: </w:t>
-      </w:r>
-      <w:hyperlink r:id="rId15" w:history="1">
-        <w:r>
-          <w:rPr>
-            <w:rStyle w:val="Hyperlink"/>
-            <w:sz w:val="28"/>
-            <w:szCs w:val="28"/>
-          </w:rPr>
-          <w:t>http://localhost:8080/quiz-d-rest-services/</w:t>
-        </w:r>
-      </w:hyperlink>
-    </w:p>
-    <w:p>
-      <w:pPr>
-        <w:rPr>
-          <w:sz w:val="28"/>
-          <w:szCs w:val="28"/>
-        </w:rPr>
-      </w:pPr>
-      <w:r>
-        <w:rPr>
-          <w:sz w:val="28"/>
-          <w:szCs w:val="28"/>
-        </w:rPr>
-        <w:t xml:space="preserve">Welcome page will be displayed, this ensures that the </w:t>
-      </w:r>
-      <w:r>
-        <w:rPr>
-          <w:sz w:val="28"/>
-          <w:szCs w:val="28"/>
-        </w:rPr>
-        <w:t>REST</w:t>
-      </w:r>
-      <w:r>
-        <w:rPr>
-          <w:sz w:val="28"/>
-          <w:szCs w:val="28"/>
-        </w:rPr>
-        <w:t xml:space="preserve"> services are running.</w:t>
+      <w:r>
+        <w:rPr>
+          <w:sz w:val="28"/>
+          <w:szCs w:val="28"/>
+        </w:rPr>
+        <w:t>(vii) Add the Project to the Configured section and click “Finish”.</w:t>
       </w:r>
     </w:p>
     <w:p>
@@ -2651,10 +2531,10 @@
           <w:szCs w:val="28"/>
         </w:rPr>
         <w:drawing>
-          <wp:inline distT="0" distB="0" distL="0" distR="0" wp14:anchorId="74202EA4" wp14:editId="0BC5169C">
+          <wp:inline distT="0" distB="0" distL="0" distR="0" wp14:anchorId="2B8AE4C7" wp14:editId="6279D635">
             <wp:extent cx="5943600" cy="3343275"/>
             <wp:effectExtent l="19050" t="19050" r="0" b="9525"/>
-            <wp:docPr id="24" name="Picture 24"/>
+            <wp:docPr id="23" name="Picture 23"/>
             <wp:cNvGraphicFramePr>
               <a:graphicFrameLocks xmlns:a="http://schemas.openxmlformats.org/drawingml/2006/main" noChangeAspect="1"/>
             </wp:cNvGraphicFramePr>
@@ -2666,7 +2546,7 @@
                     <pic:cNvPicPr/>
                   </pic:nvPicPr>
                   <pic:blipFill>
-                    <a:blip r:embed="rId16"/>
+                    <a:blip r:embed="rId15"/>
                     <a:stretch>
                       <a:fillRect/>
                     </a:stretch>
@@ -2712,153 +2592,62 @@
           <w:sz w:val="28"/>
           <w:szCs w:val="28"/>
         </w:rPr>
-        <w:t>(</w:t>
-      </w:r>
-      <w:r>
-        <w:rPr>
-          <w:sz w:val="28"/>
-          <w:szCs w:val="28"/>
-        </w:rPr>
-        <w:t>ix</w:t>
-      </w:r>
-      <w:r>
-        <w:rPr>
-          <w:sz w:val="28"/>
-          <w:szCs w:val="28"/>
-        </w:rPr>
-        <w:t xml:space="preserve">) Select the </w:t>
-      </w:r>
-      <w:r>
-        <w:rPr>
-          <w:b/>
-          <w:sz w:val="28"/>
-          <w:szCs w:val="28"/>
-        </w:rPr>
-        <w:t>“</w:t>
-      </w:r>
-      <w:r>
-        <w:rPr>
-          <w:b/>
-          <w:sz w:val="28"/>
-          <w:szCs w:val="28"/>
-        </w:rPr>
-        <w:t>Q</w:t>
-      </w:r>
-      <w:r>
-        <w:rPr>
-          <w:b/>
-          <w:sz w:val="28"/>
-          <w:szCs w:val="28"/>
-        </w:rPr>
-        <w:t>uiz Project</w:t>
-      </w:r>
-      <w:r>
-        <w:rPr>
-          <w:b/>
-          <w:sz w:val="28"/>
-          <w:szCs w:val="28"/>
-        </w:rPr>
-        <w:t xml:space="preserve">” </w:t>
-      </w:r>
-      <w:r>
-        <w:rPr>
-          <w:sz w:val="28"/>
-          <w:szCs w:val="28"/>
-        </w:rPr>
-        <w:t xml:space="preserve">project, right click the project and select the option </w:t>
-      </w:r>
-      <w:r>
-        <w:rPr>
-          <w:b/>
-          <w:sz w:val="28"/>
-          <w:szCs w:val="28"/>
-        </w:rPr>
-        <w:t>“Run As”</w:t>
-      </w:r>
-      <w:r>
-        <w:rPr>
-          <w:sz w:val="28"/>
-          <w:szCs w:val="28"/>
-        </w:rPr>
-        <w:t xml:space="preserve">, </w:t>
-      </w:r>
-      <w:r>
-        <w:rPr>
-          <w:sz w:val="28"/>
-          <w:szCs w:val="28"/>
-        </w:rPr>
-        <w:t xml:space="preserve">select </w:t>
-      </w:r>
-      <w:r>
-        <w:rPr>
-          <w:b/>
-          <w:sz w:val="28"/>
-          <w:szCs w:val="28"/>
-        </w:rPr>
-        <w:t>“Run on Server”</w:t>
-      </w:r>
-      <w:r>
-        <w:rPr>
-          <w:sz w:val="28"/>
-          <w:szCs w:val="28"/>
-        </w:rPr>
-        <w:t xml:space="preserve">, select the </w:t>
-      </w:r>
-      <w:r>
-        <w:rPr>
-          <w:b/>
-          <w:sz w:val="28"/>
-          <w:szCs w:val="28"/>
-        </w:rPr>
-        <w:t>“</w:t>
-      </w:r>
-      <w:r>
-        <w:rPr>
-          <w:b/>
-          <w:sz w:val="28"/>
-          <w:szCs w:val="28"/>
-        </w:rPr>
-        <w:t>Tomcat Server v9.</w:t>
-      </w:r>
-      <w:proofErr w:type="gramStart"/>
-      <w:r>
-        <w:rPr>
-          <w:b/>
-          <w:sz w:val="28"/>
-          <w:szCs w:val="28"/>
-        </w:rPr>
-        <w:t>0</w:t>
-      </w:r>
-      <w:r>
-        <w:rPr>
-          <w:b/>
-          <w:sz w:val="28"/>
-          <w:szCs w:val="28"/>
-        </w:rPr>
-        <w:t xml:space="preserve">” </w:t>
-      </w:r>
-      <w:r>
-        <w:rPr>
-          <w:sz w:val="28"/>
-          <w:szCs w:val="28"/>
-        </w:rPr>
-        <w:t xml:space="preserve"> and</w:t>
-      </w:r>
-      <w:proofErr w:type="gramEnd"/>
-      <w:r>
-        <w:rPr>
-          <w:sz w:val="28"/>
-          <w:szCs w:val="28"/>
-        </w:rPr>
-        <w:t xml:space="preserve"> add the project to the configured then click </w:t>
-      </w:r>
-      <w:r>
-        <w:rPr>
-          <w:b/>
-          <w:sz w:val="28"/>
-          <w:szCs w:val="28"/>
-        </w:rPr>
-        <w:t>“Finish”.</w:t>
+        <w:lastRenderedPageBreak/>
+        <w:t>(viii) After that, go to link:</w:t>
+      </w:r>
+      <w:r>
+        <w:rPr>
+          <w:sz w:val="28"/>
+          <w:szCs w:val="28"/>
+        </w:rPr>
+        <w:br/>
+      </w:r>
+      <w:r>
+        <w:rPr>
+          <w:sz w:val="28"/>
+          <w:szCs w:val="28"/>
+        </w:rPr>
+        <w:br/>
+        <w:t xml:space="preserve">Link: </w:t>
+      </w:r>
+      <w:hyperlink r:id="rId16" w:history="1">
+        <w:r>
+          <w:rPr>
+            <w:rStyle w:val="Hyperlink"/>
+            <w:sz w:val="28"/>
+            <w:szCs w:val="28"/>
+          </w:rPr>
+          <w:t>http://localhost:8080/quiz-d-rest-services/</w:t>
+        </w:r>
+      </w:hyperlink>
+    </w:p>
+    <w:p>
+      <w:pPr>
+        <w:rPr>
+          <w:sz w:val="28"/>
+          <w:szCs w:val="28"/>
+        </w:rPr>
+      </w:pPr>
+      <w:r>
+        <w:rPr>
+          <w:sz w:val="28"/>
+          <w:szCs w:val="28"/>
+        </w:rPr>
+        <w:t xml:space="preserve">Welcome page will be displayed, this ensures that the </w:t>
+      </w:r>
+      <w:r>
+        <w:rPr>
+          <w:sz w:val="28"/>
+          <w:szCs w:val="28"/>
+        </w:rPr>
+        <w:t>REST</w:t>
+      </w:r>
+      <w:r>
+        <w:rPr>
+          <w:sz w:val="28"/>
+          <w:szCs w:val="28"/>
+        </w:rPr>
+        <w:t xml:space="preserve"> services are running.</w:t>
       </w:r>
     </w:p>
     <w:p>
@@ -2874,12 +2663,11 @@
           <w:sz w:val="28"/>
           <w:szCs w:val="28"/>
         </w:rPr>
-        <w:lastRenderedPageBreak/>
         <w:drawing>
-          <wp:inline distT="0" distB="0" distL="0" distR="0" wp14:anchorId="1A3C8888" wp14:editId="504F7DA9">
+          <wp:inline distT="0" distB="0" distL="0" distR="0" wp14:anchorId="74202EA4" wp14:editId="0BC5169C">
             <wp:extent cx="5943600" cy="3343275"/>
             <wp:effectExtent l="19050" t="19050" r="0" b="9525"/>
-            <wp:docPr id="25" name="Picture 25"/>
+            <wp:docPr id="24" name="Picture 24"/>
             <wp:cNvGraphicFramePr>
               <a:graphicFrameLocks xmlns:a="http://schemas.openxmlformats.org/drawingml/2006/main" noChangeAspect="1"/>
             </wp:cNvGraphicFramePr>
@@ -2924,130 +2712,166 @@
           <w:szCs w:val="28"/>
         </w:rPr>
       </w:pPr>
-      <w:bookmarkStart w:id="4" w:name="_Toc530784614"/>
-      <w:r>
-        <w:rPr>
-          <w:rStyle w:val="Heading2Char"/>
-          <w:rFonts w:asciiTheme="minorHAnsi" w:hAnsiTheme="minorHAnsi" w:cstheme="minorHAnsi"/>
-          <w:color w:val="auto"/>
-          <w:sz w:val="28"/>
-          <w:szCs w:val="28"/>
-        </w:rPr>
-        <w:br/>
-      </w:r>
-      <w:r>
-        <w:rPr>
-          <w:rStyle w:val="Heading2Char"/>
-          <w:rFonts w:asciiTheme="minorHAnsi" w:hAnsiTheme="minorHAnsi" w:cstheme="minorHAnsi"/>
-          <w:color w:val="auto"/>
-          <w:sz w:val="28"/>
-          <w:szCs w:val="28"/>
-        </w:rPr>
-        <w:t>3.</w:t>
-      </w:r>
-      <w:r>
-        <w:rPr>
-          <w:rStyle w:val="Heading2Char"/>
-          <w:rFonts w:asciiTheme="minorHAnsi" w:hAnsiTheme="minorHAnsi" w:cstheme="minorHAnsi"/>
-          <w:color w:val="auto"/>
-          <w:sz w:val="28"/>
-          <w:szCs w:val="28"/>
-        </w:rPr>
-        <w:t>2</w:t>
-      </w:r>
-      <w:r>
-        <w:rPr>
-          <w:rStyle w:val="Heading2Char"/>
-          <w:rFonts w:asciiTheme="minorHAnsi" w:hAnsiTheme="minorHAnsi" w:cstheme="minorHAnsi"/>
-          <w:color w:val="auto"/>
-          <w:sz w:val="28"/>
-          <w:szCs w:val="28"/>
-        </w:rPr>
-        <w:t xml:space="preserve"> Launching the </w:t>
-      </w:r>
-      <w:r>
-        <w:rPr>
-          <w:rStyle w:val="Heading2Char"/>
-          <w:rFonts w:asciiTheme="minorHAnsi" w:hAnsiTheme="minorHAnsi" w:cstheme="minorHAnsi"/>
-          <w:color w:val="auto"/>
-          <w:sz w:val="28"/>
-          <w:szCs w:val="28"/>
-        </w:rPr>
-        <w:t>Quiz</w:t>
-      </w:r>
-      <w:r>
-        <w:rPr>
-          <w:rStyle w:val="Heading2Char"/>
-          <w:rFonts w:asciiTheme="minorHAnsi" w:hAnsiTheme="minorHAnsi" w:cstheme="minorHAnsi"/>
-          <w:color w:val="auto"/>
-          <w:sz w:val="28"/>
-          <w:szCs w:val="28"/>
-        </w:rPr>
-        <w:t xml:space="preserve"> Project</w:t>
-      </w:r>
-      <w:bookmarkEnd w:id="4"/>
-    </w:p>
-    <w:p>
-      <w:pPr>
-        <w:rPr>
-          <w:sz w:val="28"/>
-          <w:szCs w:val="28"/>
-        </w:rPr>
-      </w:pPr>
-      <w:r>
-        <w:rPr>
-          <w:sz w:val="28"/>
-          <w:szCs w:val="28"/>
-        </w:rPr>
-        <w:t>Go to the web page link,</w:t>
-      </w:r>
-    </w:p>
-    <w:p>
-      <w:pPr>
-        <w:rPr>
-          <w:sz w:val="28"/>
-          <w:szCs w:val="28"/>
-        </w:rPr>
-      </w:pPr>
-      <w:r>
-        <w:rPr>
-          <w:b/>
-          <w:sz w:val="28"/>
-          <w:szCs w:val="28"/>
-        </w:rPr>
-        <w:t>Link:</w:t>
-      </w:r>
-      <w:r>
-        <w:rPr>
-          <w:sz w:val="28"/>
-          <w:szCs w:val="28"/>
-        </w:rPr>
-        <w:t xml:space="preserve"> </w:t>
-      </w:r>
-      <w:hyperlink r:id="rId18" w:history="1">
-        <w:r>
-          <w:rPr>
-            <w:rStyle w:val="Hyperlink"/>
-            <w:sz w:val="28"/>
-            <w:szCs w:val="28"/>
-          </w:rPr>
-          <w:t>http://localhost:8080/QuizProject/</w:t>
-        </w:r>
-      </w:hyperlink>
-    </w:p>
-    <w:p>
-      <w:pPr>
-        <w:rPr>
-          <w:sz w:val="28"/>
-          <w:szCs w:val="28"/>
-        </w:rPr>
-      </w:pPr>
-      <w:r>
-        <w:rPr>
-          <w:sz w:val="28"/>
-          <w:szCs w:val="28"/>
-        </w:rPr>
-        <w:t xml:space="preserve">A Welcome page (Dashboard) will be opened, </w:t>
+    </w:p>
+    <w:p>
+      <w:pPr>
+        <w:rPr>
+          <w:sz w:val="28"/>
+          <w:szCs w:val="28"/>
+        </w:rPr>
+      </w:pPr>
+      <w:r>
+        <w:rPr>
+          <w:sz w:val="28"/>
+          <w:szCs w:val="28"/>
+        </w:rPr>
+        <w:t>(</w:t>
+      </w:r>
+      <w:r>
+        <w:rPr>
+          <w:sz w:val="28"/>
+          <w:szCs w:val="28"/>
+        </w:rPr>
+        <w:t>ix</w:t>
+      </w:r>
+      <w:r>
+        <w:rPr>
+          <w:sz w:val="28"/>
+          <w:szCs w:val="28"/>
+        </w:rPr>
+        <w:t xml:space="preserve">) Select the </w:t>
+      </w:r>
+      <w:r>
+        <w:rPr>
+          <w:b/>
+          <w:sz w:val="28"/>
+          <w:szCs w:val="28"/>
+        </w:rPr>
+        <w:t>“</w:t>
+      </w:r>
+      <w:r>
+        <w:rPr>
+          <w:b/>
+          <w:sz w:val="28"/>
+          <w:szCs w:val="28"/>
+        </w:rPr>
+        <w:t>Q</w:t>
+      </w:r>
+      <w:r>
+        <w:rPr>
+          <w:b/>
+          <w:sz w:val="28"/>
+          <w:szCs w:val="28"/>
+        </w:rPr>
+        <w:t>uiz Project</w:t>
+      </w:r>
+      <w:r>
+        <w:rPr>
+          <w:b/>
+          <w:sz w:val="28"/>
+          <w:szCs w:val="28"/>
+        </w:rPr>
+        <w:t xml:space="preserve">” </w:t>
+      </w:r>
+      <w:r>
+        <w:rPr>
+          <w:sz w:val="28"/>
+          <w:szCs w:val="28"/>
+        </w:rPr>
+        <w:t xml:space="preserve">project, right click the project and select the option </w:t>
+      </w:r>
+      <w:r>
+        <w:rPr>
+          <w:b/>
+          <w:sz w:val="28"/>
+          <w:szCs w:val="28"/>
+        </w:rPr>
+        <w:t>“Run As”</w:t>
+      </w:r>
+      <w:r>
+        <w:rPr>
+          <w:sz w:val="28"/>
+          <w:szCs w:val="28"/>
+        </w:rPr>
+        <w:t xml:space="preserve">, </w:t>
+      </w:r>
+      <w:r>
+        <w:rPr>
+          <w:sz w:val="28"/>
+          <w:szCs w:val="28"/>
+        </w:rPr>
+        <w:t xml:space="preserve">select </w:t>
+      </w:r>
+      <w:r>
+        <w:rPr>
+          <w:b/>
+          <w:sz w:val="28"/>
+          <w:szCs w:val="28"/>
+        </w:rPr>
+        <w:t>“Run on Server”</w:t>
+      </w:r>
+      <w:r>
+        <w:rPr>
+          <w:sz w:val="28"/>
+          <w:szCs w:val="28"/>
+        </w:rPr>
+        <w:t xml:space="preserve">, select the </w:t>
+      </w:r>
+      <w:r>
+        <w:rPr>
+          <w:b/>
+          <w:sz w:val="28"/>
+          <w:szCs w:val="28"/>
+        </w:rPr>
+        <w:t>“</w:t>
+      </w:r>
+      <w:r>
+        <w:rPr>
+          <w:b/>
+          <w:sz w:val="28"/>
+          <w:szCs w:val="28"/>
+        </w:rPr>
+        <w:t>Tomcat Server v9.</w:t>
+      </w:r>
+      <w:proofErr w:type="gramStart"/>
+      <w:r>
+        <w:rPr>
+          <w:b/>
+          <w:sz w:val="28"/>
+          <w:szCs w:val="28"/>
+        </w:rPr>
+        <w:t>0</w:t>
+      </w:r>
+      <w:r>
+        <w:rPr>
+          <w:b/>
+          <w:sz w:val="28"/>
+          <w:szCs w:val="28"/>
+        </w:rPr>
+        <w:t xml:space="preserve">” </w:t>
+      </w:r>
+      <w:r>
+        <w:rPr>
+          <w:sz w:val="28"/>
+          <w:szCs w:val="28"/>
+        </w:rPr>
+        <w:t xml:space="preserve"> and</w:t>
+      </w:r>
+      <w:proofErr w:type="gramEnd"/>
+      <w:r>
+        <w:rPr>
+          <w:sz w:val="28"/>
+          <w:szCs w:val="28"/>
+        </w:rPr>
+        <w:t xml:space="preserve"> add the project to the configured then click </w:t>
+      </w:r>
+      <w:r>
+        <w:rPr>
+          <w:b/>
+          <w:sz w:val="28"/>
+          <w:szCs w:val="28"/>
+        </w:rPr>
+        <w:t>“Finish”.</w:t>
       </w:r>
     </w:p>
     <w:p>
@@ -3065,10 +2889,10 @@
         </w:rPr>
         <w:lastRenderedPageBreak/>
         <w:drawing>
-          <wp:inline distT="0" distB="0" distL="0" distR="0" wp14:anchorId="0E0A0D98" wp14:editId="486655AE">
+          <wp:inline distT="0" distB="0" distL="0" distR="0" wp14:anchorId="1A3C8888" wp14:editId="504F7DA9">
             <wp:extent cx="5943600" cy="3343275"/>
             <wp:effectExtent l="19050" t="19050" r="0" b="9525"/>
-            <wp:docPr id="26" name="Picture 26"/>
+            <wp:docPr id="25" name="Picture 25"/>
             <wp:cNvGraphicFramePr>
               <a:graphicFrameLocks xmlns:a="http://schemas.openxmlformats.org/drawingml/2006/main" noChangeAspect="1"/>
             </wp:cNvGraphicFramePr>
@@ -3080,7 +2904,7 @@
                     <pic:cNvPicPr/>
                   </pic:nvPicPr>
                   <pic:blipFill>
-                    <a:blip r:embed="rId19"/>
+                    <a:blip r:embed="rId18"/>
                     <a:stretch>
                       <a:fillRect/>
                     </a:stretch>
@@ -3113,31 +2937,7 @@
           <w:szCs w:val="28"/>
         </w:rPr>
       </w:pPr>
-      <w:r>
-        <w:rPr>
-          <w:sz w:val="28"/>
-          <w:szCs w:val="28"/>
-        </w:rPr>
-        <w:br/>
-        <w:t>This page has the Create, Search, View All, Update and Delete operations of MCQs can be performed.</w:t>
-      </w:r>
-    </w:p>
-    <w:p>
-      <w:pPr>
-        <w:rPr>
-          <w:sz w:val="28"/>
-          <w:szCs w:val="28"/>
-        </w:rPr>
-      </w:pPr>
-    </w:p>
-    <w:p>
-      <w:pPr>
-        <w:rPr>
-          <w:sz w:val="28"/>
-          <w:szCs w:val="28"/>
-        </w:rPr>
-      </w:pPr>
-      <w:bookmarkStart w:id="5" w:name="_Toc530784615"/>
+      <w:bookmarkStart w:id="4" w:name="_Toc530784614"/>
       <w:r>
         <w:rPr>
           <w:rStyle w:val="Heading2Char"/>
@@ -3146,7 +2946,7 @@
           <w:sz w:val="28"/>
           <w:szCs w:val="28"/>
         </w:rPr>
-        <w:t>3.</w:t>
+        <w:br/>
       </w:r>
       <w:r>
         <w:rPr>
@@ -3156,7 +2956,7 @@
           <w:sz w:val="28"/>
           <w:szCs w:val="28"/>
         </w:rPr>
-        <w:t>3</w:t>
+        <w:t xml:space="preserve">3.2 Launching the </w:t>
       </w:r>
       <w:r>
         <w:rPr>
@@ -3166,7 +2966,7 @@
           <w:sz w:val="28"/>
           <w:szCs w:val="28"/>
         </w:rPr>
-        <w:t xml:space="preserve"> </w:t>
+        <w:t>Quiz</w:t>
       </w:r>
       <w:r>
         <w:rPr>
@@ -3176,23 +2976,71 @@
           <w:sz w:val="28"/>
           <w:szCs w:val="28"/>
         </w:rPr>
-        <w:t>Create – View Page</w:t>
-      </w:r>
-      <w:bookmarkEnd w:id="5"/>
-    </w:p>
-    <w:p>
-      <w:pPr>
-        <w:rPr>
-          <w:sz w:val="28"/>
-          <w:szCs w:val="28"/>
-        </w:rPr>
-      </w:pPr>
-      <w:r>
-        <w:rPr>
-          <w:sz w:val="28"/>
-          <w:szCs w:val="28"/>
-        </w:rPr>
-        <w:t>(xi) Click on the “Create” icon to enter into the “Create Questions and MCQs”</w:t>
+        <w:t xml:space="preserve"> Project</w:t>
+      </w:r>
+      <w:bookmarkEnd w:id="4"/>
+    </w:p>
+    <w:p>
+      <w:pPr>
+        <w:rPr>
+          <w:sz w:val="28"/>
+          <w:szCs w:val="28"/>
+        </w:rPr>
+      </w:pPr>
+      <w:r>
+        <w:rPr>
+          <w:sz w:val="28"/>
+          <w:szCs w:val="28"/>
+        </w:rPr>
+        <w:t>Go to the web page link,</w:t>
+      </w:r>
+    </w:p>
+    <w:p>
+      <w:pPr>
+        <w:rPr>
+          <w:sz w:val="28"/>
+          <w:szCs w:val="28"/>
+        </w:rPr>
+      </w:pPr>
+      <w:r>
+        <w:rPr>
+          <w:b/>
+          <w:sz w:val="28"/>
+          <w:szCs w:val="28"/>
+        </w:rPr>
+        <w:t>Link:</w:t>
+      </w:r>
+      <w:r>
+        <w:rPr>
+          <w:sz w:val="28"/>
+          <w:szCs w:val="28"/>
+        </w:rPr>
+        <w:t xml:space="preserve"> </w:t>
+      </w:r>
+      <w:hyperlink r:id="rId19" w:history="1">
+        <w:r>
+          <w:rPr>
+            <w:rStyle w:val="Hyperlink"/>
+            <w:sz w:val="28"/>
+            <w:szCs w:val="28"/>
+          </w:rPr>
+          <w:t>http://localhost:8080/QuizProject/</w:t>
+        </w:r>
+      </w:hyperlink>
+    </w:p>
+    <w:p>
+      <w:pPr>
+        <w:rPr>
+          <w:sz w:val="28"/>
+          <w:szCs w:val="28"/>
+        </w:rPr>
+      </w:pPr>
+      <w:r>
+        <w:rPr>
+          <w:sz w:val="28"/>
+          <w:szCs w:val="28"/>
+        </w:rPr>
+        <w:t xml:space="preserve">A Welcome page (Dashboard) will be opened, </w:t>
       </w:r>
     </w:p>
     <w:p>
@@ -3210,10 +3058,10 @@
         </w:rPr>
         <w:lastRenderedPageBreak/>
         <w:drawing>
-          <wp:inline distT="0" distB="0" distL="0" distR="0" wp14:anchorId="286EBF7D" wp14:editId="7299C5F0">
+          <wp:inline distT="0" distB="0" distL="0" distR="0" wp14:anchorId="0E0A0D98" wp14:editId="486655AE">
             <wp:extent cx="5943600" cy="3343275"/>
             <wp:effectExtent l="19050" t="19050" r="0" b="9525"/>
-            <wp:docPr id="28" name="Picture 28"/>
+            <wp:docPr id="26" name="Picture 26"/>
             <wp:cNvGraphicFramePr>
               <a:graphicFrameLocks xmlns:a="http://schemas.openxmlformats.org/drawingml/2006/main" noChangeAspect="1"/>
             </wp:cNvGraphicFramePr>
@@ -3250,49 +3098,94 @@
           </wp:inline>
         </w:drawing>
       </w:r>
-      <w:r>
-        <w:rPr>
-          <w:sz w:val="28"/>
-          <w:szCs w:val="28"/>
-        </w:rPr>
-        <w:t xml:space="preserve">   </w:t>
-      </w:r>
-    </w:p>
-    <w:p>
-      <w:pPr>
-        <w:rPr>
-          <w:sz w:val="28"/>
-          <w:szCs w:val="28"/>
-        </w:rPr>
-      </w:pPr>
-      <w:r>
-        <w:rPr>
-          <w:sz w:val="28"/>
-          <w:szCs w:val="28"/>
-        </w:rPr>
-        <w:t>Create Page will be opened.</w:t>
-      </w:r>
-    </w:p>
-    <w:p>
-      <w:pPr>
-        <w:rPr>
-          <w:sz w:val="28"/>
-          <w:szCs w:val="28"/>
-        </w:rPr>
-      </w:pPr>
-      <w:r>
-        <w:rPr>
-          <w:sz w:val="28"/>
-          <w:szCs w:val="28"/>
-        </w:rPr>
-        <w:t xml:space="preserve">Give the Question and choices, </w:t>
-      </w:r>
-      <w:r>
-        <w:rPr>
-          <w:sz w:val="28"/>
-          <w:szCs w:val="28"/>
-        </w:rPr>
-        <w:t>select the valid status (correct answer: true or false) for each option.</w:t>
+    </w:p>
+    <w:p>
+      <w:pPr>
+        <w:rPr>
+          <w:sz w:val="28"/>
+          <w:szCs w:val="28"/>
+        </w:rPr>
+      </w:pPr>
+      <w:r>
+        <w:rPr>
+          <w:sz w:val="28"/>
+          <w:szCs w:val="28"/>
+        </w:rPr>
+        <w:br/>
+        <w:t>This page has the Create, Search, View All, Update and Delete operations of MCQs can be performed.</w:t>
+      </w:r>
+    </w:p>
+    <w:p>
+      <w:pPr>
+        <w:rPr>
+          <w:sz w:val="28"/>
+          <w:szCs w:val="28"/>
+        </w:rPr>
+      </w:pPr>
+    </w:p>
+    <w:p>
+      <w:pPr>
+        <w:rPr>
+          <w:sz w:val="28"/>
+          <w:szCs w:val="28"/>
+        </w:rPr>
+      </w:pPr>
+      <w:bookmarkStart w:id="5" w:name="_Toc530784615"/>
+      <w:r>
+        <w:rPr>
+          <w:rStyle w:val="Heading2Char"/>
+          <w:rFonts w:asciiTheme="minorHAnsi" w:hAnsiTheme="minorHAnsi" w:cstheme="minorHAnsi"/>
+          <w:color w:val="auto"/>
+          <w:sz w:val="28"/>
+          <w:szCs w:val="28"/>
+        </w:rPr>
+        <w:t>3.</w:t>
+      </w:r>
+      <w:r>
+        <w:rPr>
+          <w:rStyle w:val="Heading2Char"/>
+          <w:rFonts w:asciiTheme="minorHAnsi" w:hAnsiTheme="minorHAnsi" w:cstheme="minorHAnsi"/>
+          <w:color w:val="auto"/>
+          <w:sz w:val="28"/>
+          <w:szCs w:val="28"/>
+        </w:rPr>
+        <w:t>3</w:t>
+      </w:r>
+      <w:r>
+        <w:rPr>
+          <w:rStyle w:val="Heading2Char"/>
+          <w:rFonts w:asciiTheme="minorHAnsi" w:hAnsiTheme="minorHAnsi" w:cstheme="minorHAnsi"/>
+          <w:color w:val="auto"/>
+          <w:sz w:val="28"/>
+          <w:szCs w:val="28"/>
+        </w:rPr>
+        <w:t xml:space="preserve"> </w:t>
+      </w:r>
+      <w:r>
+        <w:rPr>
+          <w:rStyle w:val="Heading2Char"/>
+          <w:rFonts w:asciiTheme="minorHAnsi" w:hAnsiTheme="minorHAnsi" w:cstheme="minorHAnsi"/>
+          <w:color w:val="auto"/>
+          <w:sz w:val="28"/>
+          <w:szCs w:val="28"/>
+        </w:rPr>
+        <w:t>Create – View Page</w:t>
+      </w:r>
+      <w:bookmarkEnd w:id="5"/>
+    </w:p>
+    <w:p>
+      <w:pPr>
+        <w:rPr>
+          <w:sz w:val="28"/>
+          <w:szCs w:val="28"/>
+        </w:rPr>
+      </w:pPr>
+      <w:r>
+        <w:rPr>
+          <w:sz w:val="28"/>
+          <w:szCs w:val="28"/>
+        </w:rPr>
+        <w:t>(xi) Click on the “Create” icon to enter into the “Create Questions and MCQs”</w:t>
       </w:r>
     </w:p>
     <w:p>
@@ -3308,11 +3201,12 @@
           <w:sz w:val="28"/>
           <w:szCs w:val="28"/>
         </w:rPr>
+        <w:lastRenderedPageBreak/>
         <w:drawing>
-          <wp:inline distT="0" distB="0" distL="0" distR="0" wp14:anchorId="1F240659" wp14:editId="22C7F849">
+          <wp:inline distT="0" distB="0" distL="0" distR="0" wp14:anchorId="286EBF7D" wp14:editId="7299C5F0">
             <wp:extent cx="5943600" cy="3343275"/>
             <wp:effectExtent l="19050" t="19050" r="0" b="9525"/>
-            <wp:docPr id="29" name="Picture 29"/>
+            <wp:docPr id="28" name="Picture 28"/>
             <wp:cNvGraphicFramePr>
               <a:graphicFrameLocks xmlns:a="http://schemas.openxmlformats.org/drawingml/2006/main" noChangeAspect="1"/>
             </wp:cNvGraphicFramePr>
@@ -3349,43 +3243,49 @@
           </wp:inline>
         </w:drawing>
       </w:r>
-    </w:p>
-    <w:p>
-      <w:pPr>
-        <w:rPr>
-          <w:sz w:val="28"/>
-          <w:szCs w:val="28"/>
-        </w:rPr>
-      </w:pPr>
-      <w:r>
-        <w:rPr>
-          <w:sz w:val="28"/>
-          <w:szCs w:val="28"/>
-        </w:rPr>
-        <w:lastRenderedPageBreak/>
-        <w:t xml:space="preserve">Click </w:t>
-      </w:r>
-      <w:r>
-        <w:rPr>
-          <w:b/>
-          <w:sz w:val="28"/>
-          <w:szCs w:val="28"/>
-        </w:rPr>
-        <w:t xml:space="preserve">“Save” </w:t>
-      </w:r>
-      <w:r>
-        <w:rPr>
-          <w:sz w:val="28"/>
-          <w:szCs w:val="28"/>
-        </w:rPr>
-        <w:t>button to save the Question</w:t>
-      </w:r>
-      <w:r>
-        <w:rPr>
-          <w:sz w:val="28"/>
-          <w:szCs w:val="28"/>
-        </w:rPr>
-        <w:t>.</w:t>
+      <w:r>
+        <w:rPr>
+          <w:sz w:val="28"/>
+          <w:szCs w:val="28"/>
+        </w:rPr>
+        <w:t xml:space="preserve">   </w:t>
+      </w:r>
+    </w:p>
+    <w:p>
+      <w:pPr>
+        <w:rPr>
+          <w:sz w:val="28"/>
+          <w:szCs w:val="28"/>
+        </w:rPr>
+      </w:pPr>
+      <w:r>
+        <w:rPr>
+          <w:sz w:val="28"/>
+          <w:szCs w:val="28"/>
+        </w:rPr>
+        <w:t>Create Page will be opened.</w:t>
+      </w:r>
+    </w:p>
+    <w:p>
+      <w:pPr>
+        <w:rPr>
+          <w:sz w:val="28"/>
+          <w:szCs w:val="28"/>
+        </w:rPr>
+      </w:pPr>
+      <w:r>
+        <w:rPr>
+          <w:sz w:val="28"/>
+          <w:szCs w:val="28"/>
+        </w:rPr>
+        <w:t xml:space="preserve">Give the Question and choices, </w:t>
+      </w:r>
+      <w:r>
+        <w:rPr>
+          <w:sz w:val="28"/>
+          <w:szCs w:val="28"/>
+        </w:rPr>
+        <w:t>select the valid status (correct answer: true or false) for each option.</w:t>
       </w:r>
     </w:p>
     <w:p>
@@ -3402,10 +3302,10 @@
           <w:szCs w:val="28"/>
         </w:rPr>
         <w:drawing>
-          <wp:inline distT="0" distB="0" distL="0" distR="0" wp14:anchorId="0E2A78DF" wp14:editId="21E4BC5C">
+          <wp:inline distT="0" distB="0" distL="0" distR="0" wp14:anchorId="1F240659" wp14:editId="22C7F849">
             <wp:extent cx="5943600" cy="3343275"/>
             <wp:effectExtent l="19050" t="19050" r="0" b="9525"/>
-            <wp:docPr id="30" name="Picture 30"/>
+            <wp:docPr id="29" name="Picture 29"/>
             <wp:cNvGraphicFramePr>
               <a:graphicFrameLocks xmlns:a="http://schemas.openxmlformats.org/drawingml/2006/main" noChangeAspect="1"/>
             </wp:cNvGraphicFramePr>
@@ -3450,27 +3350,35 @@
           <w:szCs w:val="28"/>
         </w:rPr>
       </w:pPr>
-    </w:p>
-    <w:p>
-      <w:pPr>
-        <w:rPr>
-          <w:sz w:val="28"/>
-          <w:szCs w:val="28"/>
-        </w:rPr>
-      </w:pPr>
-      <w:r>
-        <w:rPr>
-          <w:sz w:val="28"/>
-          <w:szCs w:val="28"/>
-        </w:rPr>
-        <w:t>Front End Validations has been implemented</w:t>
-      </w:r>
-      <w:r>
-        <w:rPr>
-          <w:sz w:val="28"/>
-          <w:szCs w:val="28"/>
-        </w:rPr>
-        <w:t xml:space="preserve"> displayed in the screenshot.</w:t>
+      <w:r>
+        <w:rPr>
+          <w:sz w:val="28"/>
+          <w:szCs w:val="28"/>
+        </w:rPr>
+        <w:lastRenderedPageBreak/>
+        <w:t xml:space="preserve">Click </w:t>
+      </w:r>
+      <w:r>
+        <w:rPr>
+          <w:b/>
+          <w:sz w:val="28"/>
+          <w:szCs w:val="28"/>
+        </w:rPr>
+        <w:t xml:space="preserve">“Save” </w:t>
+      </w:r>
+      <w:r>
+        <w:rPr>
+          <w:sz w:val="28"/>
+          <w:szCs w:val="28"/>
+        </w:rPr>
+        <w:t>button to save the Question</w:t>
+      </w:r>
+      <w:r>
+        <w:rPr>
+          <w:sz w:val="28"/>
+          <w:szCs w:val="28"/>
+        </w:rPr>
+        <w:t>.</w:t>
       </w:r>
     </w:p>
     <w:p>
@@ -3487,10 +3395,10 @@
           <w:szCs w:val="28"/>
         </w:rPr>
         <w:drawing>
-          <wp:inline distT="0" distB="0" distL="0" distR="0" wp14:anchorId="08B2B612" wp14:editId="4DDAB011">
+          <wp:inline distT="0" distB="0" distL="0" distR="0" wp14:anchorId="0E2A78DF" wp14:editId="21E4BC5C">
             <wp:extent cx="5943600" cy="3343275"/>
             <wp:effectExtent l="19050" t="19050" r="0" b="9525"/>
-            <wp:docPr id="32" name="Picture 32"/>
+            <wp:docPr id="30" name="Picture 30"/>
             <wp:cNvGraphicFramePr>
               <a:graphicFrameLocks xmlns:a="http://schemas.openxmlformats.org/drawingml/2006/main" noChangeAspect="1"/>
             </wp:cNvGraphicFramePr>
@@ -3535,89 +3443,27 @@
           <w:szCs w:val="28"/>
         </w:rPr>
       </w:pPr>
-      <w:bookmarkStart w:id="6" w:name="_Toc530784616"/>
-      <w:r>
-        <w:rPr>
-          <w:rStyle w:val="Heading2Char"/>
-          <w:rFonts w:asciiTheme="minorHAnsi" w:hAnsiTheme="minorHAnsi" w:cstheme="minorHAnsi"/>
-          <w:color w:val="auto"/>
-          <w:sz w:val="28"/>
-          <w:szCs w:val="28"/>
-        </w:rPr>
-        <w:lastRenderedPageBreak/>
-        <w:t>3.</w:t>
-      </w:r>
-      <w:r>
-        <w:rPr>
-          <w:rStyle w:val="Heading2Char"/>
-          <w:rFonts w:asciiTheme="minorHAnsi" w:hAnsiTheme="minorHAnsi" w:cstheme="minorHAnsi"/>
-          <w:color w:val="auto"/>
-          <w:sz w:val="28"/>
-          <w:szCs w:val="28"/>
-        </w:rPr>
-        <w:t>4</w:t>
-      </w:r>
-      <w:r>
-        <w:rPr>
-          <w:rStyle w:val="Heading2Char"/>
-          <w:rFonts w:asciiTheme="minorHAnsi" w:hAnsiTheme="minorHAnsi" w:cstheme="minorHAnsi"/>
-          <w:color w:val="auto"/>
-          <w:sz w:val="28"/>
-          <w:szCs w:val="28"/>
-        </w:rPr>
-        <w:t xml:space="preserve"> </w:t>
-      </w:r>
-      <w:r>
-        <w:rPr>
-          <w:rStyle w:val="Heading2Char"/>
-          <w:rFonts w:asciiTheme="minorHAnsi" w:hAnsiTheme="minorHAnsi" w:cstheme="minorHAnsi"/>
-          <w:color w:val="auto"/>
-          <w:sz w:val="28"/>
-          <w:szCs w:val="28"/>
-        </w:rPr>
-        <w:t>Search</w:t>
-      </w:r>
-      <w:r>
-        <w:rPr>
-          <w:rStyle w:val="Heading2Char"/>
-          <w:rFonts w:asciiTheme="minorHAnsi" w:hAnsiTheme="minorHAnsi" w:cstheme="minorHAnsi"/>
-          <w:color w:val="auto"/>
-          <w:sz w:val="28"/>
-          <w:szCs w:val="28"/>
-        </w:rPr>
-        <w:t xml:space="preserve"> – View Page</w:t>
-      </w:r>
-      <w:bookmarkEnd w:id="6"/>
-    </w:p>
-    <w:p>
-      <w:pPr>
-        <w:rPr>
-          <w:sz w:val="28"/>
-          <w:szCs w:val="28"/>
-        </w:rPr>
-      </w:pPr>
-      <w:r>
-        <w:rPr>
-          <w:sz w:val="28"/>
-          <w:szCs w:val="28"/>
-        </w:rPr>
-        <w:t>In Search page, to search the question, please enter the keyword or part of the Question. (</w:t>
-      </w:r>
-      <w:proofErr w:type="spellStart"/>
-      <w:r>
-        <w:rPr>
-          <w:sz w:val="28"/>
-          <w:szCs w:val="28"/>
-        </w:rPr>
-        <w:t>Eg</w:t>
-      </w:r>
-      <w:proofErr w:type="spellEnd"/>
-      <w:r>
-        <w:rPr>
-          <w:sz w:val="28"/>
-          <w:szCs w:val="28"/>
-        </w:rPr>
-        <w:t>: “correct” in the search field) and “Search” button. The Search Results will be displayed.</w:t>
+    </w:p>
+    <w:p>
+      <w:pPr>
+        <w:rPr>
+          <w:sz w:val="28"/>
+          <w:szCs w:val="28"/>
+        </w:rPr>
+      </w:pPr>
+      <w:r>
+        <w:rPr>
+          <w:sz w:val="28"/>
+          <w:szCs w:val="28"/>
+        </w:rPr>
+        <w:t>Front End Validations has been implemented</w:t>
+      </w:r>
+      <w:r>
+        <w:rPr>
+          <w:sz w:val="28"/>
+          <w:szCs w:val="28"/>
+        </w:rPr>
+        <w:t xml:space="preserve"> displayed in the screenshot.</w:t>
       </w:r>
     </w:p>
     <w:p>
@@ -3634,10 +3480,10 @@
           <w:szCs w:val="28"/>
         </w:rPr>
         <w:drawing>
-          <wp:inline distT="0" distB="0" distL="0" distR="0" wp14:anchorId="702102FD" wp14:editId="531BFEC4">
+          <wp:inline distT="0" distB="0" distL="0" distR="0" wp14:anchorId="08B2B612" wp14:editId="4DDAB011">
             <wp:extent cx="5943600" cy="3343275"/>
             <wp:effectExtent l="19050" t="19050" r="0" b="9525"/>
-            <wp:docPr id="33" name="Picture 33"/>
+            <wp:docPr id="32" name="Picture 32"/>
             <wp:cNvGraphicFramePr>
               <a:graphicFrameLocks xmlns:a="http://schemas.openxmlformats.org/drawingml/2006/main" noChangeAspect="1"/>
             </wp:cNvGraphicFramePr>
@@ -3682,9 +3528,8 @@
           <w:szCs w:val="28"/>
         </w:rPr>
       </w:pPr>
-    </w:p>
-    <w:p>
-      <w:pPr>
+      <w:bookmarkStart w:id="6" w:name="_Toc530784616"/>
+      <w:r>
         <w:rPr>
           <w:rStyle w:val="Heading2Char"/>
           <w:rFonts w:asciiTheme="minorHAnsi" w:hAnsiTheme="minorHAnsi" w:cstheme="minorHAnsi"/>
@@ -3692,16 +3537,9 @@
           <w:sz w:val="28"/>
           <w:szCs w:val="28"/>
         </w:rPr>
-      </w:pPr>
-    </w:p>
-    <w:p>
-      <w:pPr>
-        <w:rPr>
-          <w:sz w:val="28"/>
-          <w:szCs w:val="28"/>
-        </w:rPr>
-      </w:pPr>
-      <w:bookmarkStart w:id="7" w:name="_Toc530784617"/>
+        <w:lastRenderedPageBreak/>
+        <w:t xml:space="preserve">3.4 </w:t>
+      </w:r>
       <w:r>
         <w:rPr>
           <w:rStyle w:val="Heading2Char"/>
@@ -3710,7 +3548,7 @@
           <w:sz w:val="28"/>
           <w:szCs w:val="28"/>
         </w:rPr>
-        <w:t>3.</w:t>
+        <w:t>Search</w:t>
       </w:r>
       <w:r>
         <w:rPr>
@@ -3720,87 +3558,27 @@
           <w:sz w:val="28"/>
           <w:szCs w:val="28"/>
         </w:rPr>
-        <w:t>5</w:t>
-      </w:r>
-      <w:r>
-        <w:rPr>
-          <w:rStyle w:val="Heading2Char"/>
-          <w:rFonts w:asciiTheme="minorHAnsi" w:hAnsiTheme="minorHAnsi" w:cstheme="minorHAnsi"/>
-          <w:color w:val="auto"/>
-          <w:sz w:val="28"/>
-          <w:szCs w:val="28"/>
-        </w:rPr>
-        <w:t xml:space="preserve"> </w:t>
-      </w:r>
-      <w:r>
-        <w:rPr>
-          <w:rStyle w:val="Heading2Char"/>
-          <w:rFonts w:asciiTheme="minorHAnsi" w:hAnsiTheme="minorHAnsi" w:cstheme="minorHAnsi"/>
-          <w:color w:val="auto"/>
-          <w:sz w:val="28"/>
-          <w:szCs w:val="28"/>
-        </w:rPr>
-        <w:t>Delete</w:t>
-      </w:r>
-      <w:r>
-        <w:rPr>
-          <w:rStyle w:val="Heading2Char"/>
-          <w:rFonts w:asciiTheme="minorHAnsi" w:hAnsiTheme="minorHAnsi" w:cstheme="minorHAnsi"/>
-          <w:color w:val="auto"/>
-          <w:sz w:val="28"/>
-          <w:szCs w:val="28"/>
-        </w:rPr>
         <w:t xml:space="preserve"> – View Page</w:t>
       </w:r>
-      <w:bookmarkEnd w:id="7"/>
-    </w:p>
-    <w:p>
-      <w:pPr>
-        <w:rPr>
-          <w:sz w:val="28"/>
-          <w:szCs w:val="28"/>
-        </w:rPr>
-      </w:pPr>
-      <w:r>
-        <w:rPr>
-          <w:sz w:val="28"/>
-          <w:szCs w:val="28"/>
-        </w:rPr>
-        <w:t xml:space="preserve">In </w:t>
-      </w:r>
-      <w:r>
-        <w:rPr>
-          <w:sz w:val="28"/>
-          <w:szCs w:val="28"/>
-        </w:rPr>
-        <w:t>Delete</w:t>
-      </w:r>
-      <w:r>
-        <w:rPr>
-          <w:sz w:val="28"/>
-          <w:szCs w:val="28"/>
-        </w:rPr>
-        <w:t xml:space="preserve"> page,</w:t>
-      </w:r>
-      <w:r>
-        <w:rPr>
-          <w:sz w:val="28"/>
-          <w:szCs w:val="28"/>
-        </w:rPr>
-        <w:t xml:space="preserve"> Give the Question ID in the field to delete the Question and the Choices </w:t>
-      </w:r>
-    </w:p>
-    <w:p>
-      <w:pPr>
-        <w:rPr>
-          <w:sz w:val="28"/>
-          <w:szCs w:val="28"/>
-        </w:rPr>
-      </w:pPr>
+      <w:bookmarkEnd w:id="6"/>
+    </w:p>
+    <w:p>
+      <w:pPr>
+        <w:rPr>
+          <w:sz w:val="28"/>
+          <w:szCs w:val="28"/>
+        </w:rPr>
+      </w:pPr>
+      <w:r>
+        <w:rPr>
+          <w:sz w:val="28"/>
+          <w:szCs w:val="28"/>
+        </w:rPr>
+        <w:t>In Search page, to search the question, please enter the keyword or part of the Question. (</w:t>
+      </w:r>
       <w:proofErr w:type="spellStart"/>
       <w:r>
         <w:rPr>
-          <w:b/>
           <w:sz w:val="28"/>
           <w:szCs w:val="28"/>
         </w:rPr>
@@ -3809,46 +3587,10 @@
       <w:proofErr w:type="spellEnd"/>
       <w:r>
         <w:rPr>
-          <w:b/>
-          <w:sz w:val="28"/>
-          <w:szCs w:val="28"/>
-        </w:rPr>
-        <w:t>:</w:t>
-      </w:r>
-      <w:r>
-        <w:rPr>
-          <w:sz w:val="28"/>
-          <w:szCs w:val="28"/>
-        </w:rPr>
-        <w:t xml:space="preserve"> 119 (</w:t>
-      </w:r>
-      <w:r>
-        <w:rPr>
-          <w:sz w:val="28"/>
-          <w:szCs w:val="28"/>
-        </w:rPr>
-        <w:t xml:space="preserve">Question </w:t>
-      </w:r>
-      <w:r>
-        <w:rPr>
-          <w:sz w:val="28"/>
-          <w:szCs w:val="28"/>
-        </w:rPr>
-        <w:t>I</w:t>
-      </w:r>
-      <w:r>
-        <w:rPr>
-          <w:sz w:val="28"/>
-          <w:szCs w:val="28"/>
-        </w:rPr>
-        <w:t>D</w:t>
-      </w:r>
-      <w:r>
-        <w:rPr>
-          <w:sz w:val="28"/>
-          <w:szCs w:val="28"/>
-        </w:rPr>
-        <w:t>)</w:t>
+          <w:sz w:val="28"/>
+          <w:szCs w:val="28"/>
+        </w:rPr>
+        <w:t>: “correct” in the search field) and “Search” button. The Search Results will be displayed.</w:t>
       </w:r>
     </w:p>
     <w:p>
@@ -3864,12 +3606,11 @@
           <w:sz w:val="28"/>
           <w:szCs w:val="28"/>
         </w:rPr>
-        <w:lastRenderedPageBreak/>
         <w:drawing>
-          <wp:inline distT="0" distB="0" distL="0" distR="0" wp14:anchorId="36CDD1D0" wp14:editId="68E3711F">
+          <wp:inline distT="0" distB="0" distL="0" distR="0" wp14:anchorId="702102FD" wp14:editId="531BFEC4">
             <wp:extent cx="5943600" cy="3343275"/>
             <wp:effectExtent l="19050" t="19050" r="0" b="9525"/>
-            <wp:docPr id="34" name="Picture 34"/>
+            <wp:docPr id="33" name="Picture 33"/>
             <wp:cNvGraphicFramePr>
               <a:graphicFrameLocks xmlns:a="http://schemas.openxmlformats.org/drawingml/2006/main" noChangeAspect="1"/>
             </wp:cNvGraphicFramePr>
@@ -3918,6 +3659,134 @@
     <w:p>
       <w:pPr>
         <w:rPr>
+          <w:rStyle w:val="Heading2Char"/>
+          <w:rFonts w:asciiTheme="minorHAnsi" w:hAnsiTheme="minorHAnsi" w:cstheme="minorHAnsi"/>
+          <w:color w:val="auto"/>
+          <w:sz w:val="28"/>
+          <w:szCs w:val="28"/>
+        </w:rPr>
+      </w:pPr>
+    </w:p>
+    <w:p>
+      <w:pPr>
+        <w:rPr>
+          <w:sz w:val="28"/>
+          <w:szCs w:val="28"/>
+        </w:rPr>
+      </w:pPr>
+      <w:bookmarkStart w:id="7" w:name="_Toc530784617"/>
+      <w:r>
+        <w:rPr>
+          <w:rStyle w:val="Heading2Char"/>
+          <w:rFonts w:asciiTheme="minorHAnsi" w:hAnsiTheme="minorHAnsi" w:cstheme="minorHAnsi"/>
+          <w:color w:val="auto"/>
+          <w:sz w:val="28"/>
+          <w:szCs w:val="28"/>
+        </w:rPr>
+        <w:t>3.5 Delete – View Page</w:t>
+      </w:r>
+      <w:bookmarkEnd w:id="7"/>
+    </w:p>
+    <w:p>
+      <w:pPr>
+        <w:rPr>
+          <w:sz w:val="28"/>
+          <w:szCs w:val="28"/>
+        </w:rPr>
+      </w:pPr>
+      <w:r>
+        <w:rPr>
+          <w:sz w:val="28"/>
+          <w:szCs w:val="28"/>
+        </w:rPr>
+        <w:t xml:space="preserve">In </w:t>
+      </w:r>
+      <w:r>
+        <w:rPr>
+          <w:sz w:val="28"/>
+          <w:szCs w:val="28"/>
+        </w:rPr>
+        <w:t>Delete</w:t>
+      </w:r>
+      <w:r>
+        <w:rPr>
+          <w:sz w:val="28"/>
+          <w:szCs w:val="28"/>
+        </w:rPr>
+        <w:t xml:space="preserve"> page,</w:t>
+      </w:r>
+      <w:r>
+        <w:rPr>
+          <w:sz w:val="28"/>
+          <w:szCs w:val="28"/>
+        </w:rPr>
+        <w:t xml:space="preserve"> Give the Question ID in the field to delete the Question and the Choices </w:t>
+      </w:r>
+    </w:p>
+    <w:p>
+      <w:pPr>
+        <w:rPr>
+          <w:sz w:val="28"/>
+          <w:szCs w:val="28"/>
+        </w:rPr>
+      </w:pPr>
+      <w:proofErr w:type="spellStart"/>
+      <w:r>
+        <w:rPr>
+          <w:b/>
+          <w:sz w:val="28"/>
+          <w:szCs w:val="28"/>
+        </w:rPr>
+        <w:t>Eg</w:t>
+      </w:r>
+      <w:proofErr w:type="spellEnd"/>
+      <w:r>
+        <w:rPr>
+          <w:b/>
+          <w:sz w:val="28"/>
+          <w:szCs w:val="28"/>
+        </w:rPr>
+        <w:t>:</w:t>
+      </w:r>
+      <w:r>
+        <w:rPr>
+          <w:sz w:val="28"/>
+          <w:szCs w:val="28"/>
+        </w:rPr>
+        <w:t xml:space="preserve"> 119 (</w:t>
+      </w:r>
+      <w:r>
+        <w:rPr>
+          <w:sz w:val="28"/>
+          <w:szCs w:val="28"/>
+        </w:rPr>
+        <w:t xml:space="preserve">Question </w:t>
+      </w:r>
+      <w:r>
+        <w:rPr>
+          <w:sz w:val="28"/>
+          <w:szCs w:val="28"/>
+        </w:rPr>
+        <w:t>I</w:t>
+      </w:r>
+      <w:r>
+        <w:rPr>
+          <w:sz w:val="28"/>
+          <w:szCs w:val="28"/>
+        </w:rPr>
+        <w:t>D</w:t>
+      </w:r>
+      <w:r>
+        <w:rPr>
+          <w:sz w:val="28"/>
+          <w:szCs w:val="28"/>
+        </w:rPr>
+        <w:t>)</w:t>
+      </w:r>
+    </w:p>
+    <w:p>
+      <w:pPr>
+        <w:rPr>
           <w:sz w:val="28"/>
           <w:szCs w:val="28"/>
         </w:rPr>
@@ -3928,11 +3797,12 @@
           <w:sz w:val="28"/>
           <w:szCs w:val="28"/>
         </w:rPr>
+        <w:lastRenderedPageBreak/>
         <w:drawing>
-          <wp:inline distT="0" distB="0" distL="0" distR="0" wp14:anchorId="5FF15BB1" wp14:editId="7CBBBFDB">
+          <wp:inline distT="0" distB="0" distL="0" distR="0" wp14:anchorId="36CDD1D0" wp14:editId="68E3711F">
             <wp:extent cx="5943600" cy="3343275"/>
             <wp:effectExtent l="19050" t="19050" r="0" b="9525"/>
-            <wp:docPr id="35" name="Picture 35"/>
+            <wp:docPr id="34" name="Picture 34"/>
             <wp:cNvGraphicFramePr>
               <a:graphicFrameLocks xmlns:a="http://schemas.openxmlformats.org/drawingml/2006/main" noChangeAspect="1"/>
             </wp:cNvGraphicFramePr>
@@ -3985,160 +3855,6 @@
           <w:szCs w:val="28"/>
         </w:rPr>
       </w:pPr>
-    </w:p>
-    <w:p>
-      <w:pPr>
-        <w:rPr>
-          <w:sz w:val="28"/>
-          <w:szCs w:val="28"/>
-        </w:rPr>
-      </w:pPr>
-      <w:bookmarkStart w:id="8" w:name="_Toc530784618"/>
-      <w:r>
-        <w:rPr>
-          <w:rStyle w:val="Heading2Char"/>
-          <w:rFonts w:asciiTheme="minorHAnsi" w:hAnsiTheme="minorHAnsi" w:cstheme="minorHAnsi"/>
-          <w:color w:val="auto"/>
-          <w:sz w:val="28"/>
-          <w:szCs w:val="28"/>
-        </w:rPr>
-        <w:lastRenderedPageBreak/>
-        <w:t>3.</w:t>
-      </w:r>
-      <w:r>
-        <w:rPr>
-          <w:rStyle w:val="Heading2Char"/>
-          <w:rFonts w:asciiTheme="minorHAnsi" w:hAnsiTheme="minorHAnsi" w:cstheme="minorHAnsi"/>
-          <w:color w:val="auto"/>
-          <w:sz w:val="28"/>
-          <w:szCs w:val="28"/>
-        </w:rPr>
-        <w:t>6</w:t>
-      </w:r>
-      <w:r>
-        <w:rPr>
-          <w:rStyle w:val="Heading2Char"/>
-          <w:rFonts w:asciiTheme="minorHAnsi" w:hAnsiTheme="minorHAnsi" w:cstheme="minorHAnsi"/>
-          <w:color w:val="auto"/>
-          <w:sz w:val="28"/>
-          <w:szCs w:val="28"/>
-        </w:rPr>
-        <w:t xml:space="preserve"> </w:t>
-      </w:r>
-      <w:r>
-        <w:rPr>
-          <w:rStyle w:val="Heading2Char"/>
-          <w:rFonts w:asciiTheme="minorHAnsi" w:hAnsiTheme="minorHAnsi" w:cstheme="minorHAnsi"/>
-          <w:color w:val="auto"/>
-          <w:sz w:val="28"/>
-          <w:szCs w:val="28"/>
-        </w:rPr>
-        <w:t>View All</w:t>
-      </w:r>
-      <w:r>
-        <w:rPr>
-          <w:rStyle w:val="Heading2Char"/>
-          <w:rFonts w:asciiTheme="minorHAnsi" w:hAnsiTheme="minorHAnsi" w:cstheme="minorHAnsi"/>
-          <w:color w:val="auto"/>
-          <w:sz w:val="28"/>
-          <w:szCs w:val="28"/>
-        </w:rPr>
-        <w:t xml:space="preserve"> – View Page</w:t>
-      </w:r>
-      <w:bookmarkEnd w:id="8"/>
-    </w:p>
-    <w:p>
-      <w:pPr>
-        <w:rPr>
-          <w:sz w:val="28"/>
-          <w:szCs w:val="28"/>
-        </w:rPr>
-      </w:pPr>
-      <w:r>
-        <w:rPr>
-          <w:sz w:val="28"/>
-          <w:szCs w:val="28"/>
-        </w:rPr>
-        <w:t xml:space="preserve">In </w:t>
-      </w:r>
-      <w:r>
-        <w:rPr>
-          <w:sz w:val="28"/>
-          <w:szCs w:val="28"/>
-        </w:rPr>
-        <w:t>View All page</w:t>
-      </w:r>
-      <w:r>
-        <w:rPr>
-          <w:sz w:val="28"/>
-          <w:szCs w:val="28"/>
-        </w:rPr>
-        <w:t xml:space="preserve">, </w:t>
-      </w:r>
-      <w:r>
-        <w:rPr>
-          <w:sz w:val="28"/>
-          <w:szCs w:val="28"/>
-        </w:rPr>
-        <w:t xml:space="preserve">Displays </w:t>
-      </w:r>
-      <w:r>
-        <w:rPr>
-          <w:sz w:val="28"/>
-          <w:szCs w:val="28"/>
-        </w:rPr>
-        <w:t xml:space="preserve">all </w:t>
-      </w:r>
-      <w:r>
-        <w:rPr>
-          <w:sz w:val="28"/>
-          <w:szCs w:val="28"/>
-        </w:rPr>
-        <w:t>the “Questions and Answers”</w:t>
-      </w:r>
-      <w:r>
-        <w:rPr>
-          <w:sz w:val="28"/>
-          <w:szCs w:val="28"/>
-        </w:rPr>
-        <w:t xml:space="preserve"> with the Question ID</w:t>
-      </w:r>
-      <w:r>
-        <w:rPr>
-          <w:sz w:val="28"/>
-          <w:szCs w:val="28"/>
-        </w:rPr>
-        <w:t xml:space="preserve">, Question Label, </w:t>
-      </w:r>
-      <w:r>
-        <w:rPr>
-          <w:sz w:val="28"/>
-          <w:szCs w:val="28"/>
-        </w:rPr>
-        <w:t>C</w:t>
-      </w:r>
-      <w:r>
-        <w:rPr>
-          <w:sz w:val="28"/>
-          <w:szCs w:val="28"/>
-        </w:rPr>
-        <w:t>hoice ID</w:t>
-      </w:r>
-      <w:r>
-        <w:rPr>
-          <w:sz w:val="28"/>
-          <w:szCs w:val="28"/>
-        </w:rPr>
-        <w:t xml:space="preserve"> and the list of choices.</w:t>
-      </w:r>
-    </w:p>
-    <w:p>
-      <w:pPr>
-        <w:rPr>
-          <w:sz w:val="28"/>
-          <w:szCs w:val="28"/>
-        </w:rPr>
-      </w:pPr>
       <w:r>
         <w:rPr>
           <w:noProof/>
@@ -4146,10 +3862,10 @@
           <w:szCs w:val="28"/>
         </w:rPr>
         <w:drawing>
-          <wp:inline distT="0" distB="0" distL="0" distR="0" wp14:anchorId="24A2CD3D" wp14:editId="5F723B87">
+          <wp:inline distT="0" distB="0" distL="0" distR="0" wp14:anchorId="5FF15BB1" wp14:editId="7CBBBFDB">
             <wp:extent cx="5943600" cy="3343275"/>
             <wp:effectExtent l="19050" t="19050" r="0" b="9525"/>
-            <wp:docPr id="36" name="Picture 36"/>
+            <wp:docPr id="35" name="Picture 35"/>
             <wp:cNvGraphicFramePr>
               <a:graphicFrameLocks xmlns:a="http://schemas.openxmlformats.org/drawingml/2006/main" noChangeAspect="1"/>
             </wp:cNvGraphicFramePr>
@@ -4202,7 +3918,15 @@
           <w:szCs w:val="28"/>
         </w:rPr>
       </w:pPr>
-      <w:bookmarkStart w:id="9" w:name="_Toc530784619"/>
+    </w:p>
+    <w:p>
+      <w:pPr>
+        <w:rPr>
+          <w:sz w:val="28"/>
+          <w:szCs w:val="28"/>
+        </w:rPr>
+      </w:pPr>
+      <w:bookmarkStart w:id="8" w:name="_Toc530784618"/>
       <w:r>
         <w:rPr>
           <w:rStyle w:val="Heading2Char"/>
@@ -4211,6 +3935,7 @@
           <w:sz w:val="28"/>
           <w:szCs w:val="28"/>
         </w:rPr>
+        <w:lastRenderedPageBreak/>
         <w:t>3.</w:t>
       </w:r>
       <w:r>
@@ -4221,7 +3946,7 @@
           <w:sz w:val="28"/>
           <w:szCs w:val="28"/>
         </w:rPr>
-        <w:t>7</w:t>
+        <w:t>6</w:t>
       </w:r>
       <w:r>
         <w:rPr>
@@ -4231,78 +3956,93 @@
           <w:sz w:val="28"/>
           <w:szCs w:val="28"/>
         </w:rPr>
-        <w:t xml:space="preserve"> </w:t>
-      </w:r>
-      <w:r>
-        <w:rPr>
-          <w:rStyle w:val="Heading2Char"/>
-          <w:rFonts w:asciiTheme="minorHAnsi" w:hAnsiTheme="minorHAnsi" w:cstheme="minorHAnsi"/>
-          <w:color w:val="auto"/>
-          <w:sz w:val="28"/>
-          <w:szCs w:val="28"/>
-        </w:rPr>
-        <w:t xml:space="preserve">Update </w:t>
-      </w:r>
-      <w:r>
-        <w:rPr>
-          <w:rStyle w:val="Heading2Char"/>
-          <w:rFonts w:asciiTheme="minorHAnsi" w:hAnsiTheme="minorHAnsi" w:cstheme="minorHAnsi"/>
-          <w:color w:val="auto"/>
-          <w:sz w:val="28"/>
-          <w:szCs w:val="28"/>
-        </w:rPr>
-        <w:t>– View Page</w:t>
-      </w:r>
-      <w:bookmarkEnd w:id="9"/>
-    </w:p>
-    <w:p>
-      <w:pPr>
-        <w:rPr>
-          <w:sz w:val="28"/>
-          <w:szCs w:val="28"/>
-        </w:rPr>
-      </w:pPr>
-      <w:r>
-        <w:rPr>
-          <w:sz w:val="28"/>
-          <w:szCs w:val="28"/>
-        </w:rPr>
-        <w:t xml:space="preserve">(xv) In Update page, </w:t>
-      </w:r>
-      <w:r>
-        <w:rPr>
-          <w:sz w:val="28"/>
-          <w:szCs w:val="28"/>
-        </w:rPr>
-        <w:t xml:space="preserve">Give </w:t>
-      </w:r>
-      <w:r>
-        <w:rPr>
-          <w:sz w:val="28"/>
-          <w:szCs w:val="28"/>
-        </w:rPr>
-        <w:t xml:space="preserve">the </w:t>
-      </w:r>
-      <w:r>
-        <w:rPr>
-          <w:sz w:val="28"/>
-          <w:szCs w:val="28"/>
-        </w:rPr>
-        <w:t xml:space="preserve">Question </w:t>
-      </w:r>
-      <w:r>
-        <w:rPr>
-          <w:sz w:val="28"/>
-          <w:szCs w:val="28"/>
-        </w:rPr>
-        <w:t>ID, Question Label, Choice ID, Choice Label</w:t>
-      </w:r>
-      <w:r>
-        <w:rPr>
-          <w:sz w:val="28"/>
-          <w:szCs w:val="28"/>
-        </w:rPr>
-        <w:t xml:space="preserve"> to be updated.</w:t>
+        <w:t xml:space="preserve"> View All – View Page</w:t>
+      </w:r>
+      <w:bookmarkEnd w:id="8"/>
+    </w:p>
+    <w:p>
+      <w:pPr>
+        <w:rPr>
+          <w:sz w:val="28"/>
+          <w:szCs w:val="28"/>
+        </w:rPr>
+      </w:pPr>
+      <w:r>
+        <w:rPr>
+          <w:sz w:val="28"/>
+          <w:szCs w:val="28"/>
+        </w:rPr>
+        <w:t xml:space="preserve">In </w:t>
+      </w:r>
+      <w:r>
+        <w:rPr>
+          <w:sz w:val="28"/>
+          <w:szCs w:val="28"/>
+        </w:rPr>
+        <w:t>View All page</w:t>
+      </w:r>
+      <w:r>
+        <w:rPr>
+          <w:sz w:val="28"/>
+          <w:szCs w:val="28"/>
+        </w:rPr>
+        <w:t xml:space="preserve">, </w:t>
+      </w:r>
+      <w:r>
+        <w:rPr>
+          <w:sz w:val="28"/>
+          <w:szCs w:val="28"/>
+        </w:rPr>
+        <w:t xml:space="preserve">Displays </w:t>
+      </w:r>
+      <w:r>
+        <w:rPr>
+          <w:sz w:val="28"/>
+          <w:szCs w:val="28"/>
+        </w:rPr>
+        <w:t xml:space="preserve">all </w:t>
+      </w:r>
+      <w:r>
+        <w:rPr>
+          <w:sz w:val="28"/>
+          <w:szCs w:val="28"/>
+        </w:rPr>
+        <w:t>the “Questions and Answers”</w:t>
+      </w:r>
+      <w:r>
+        <w:rPr>
+          <w:sz w:val="28"/>
+          <w:szCs w:val="28"/>
+        </w:rPr>
+        <w:t xml:space="preserve"> with the Question ID</w:t>
+      </w:r>
+      <w:r>
+        <w:rPr>
+          <w:sz w:val="28"/>
+          <w:szCs w:val="28"/>
+        </w:rPr>
+        <w:t xml:space="preserve">, Question Label, </w:t>
+      </w:r>
+      <w:r>
+        <w:rPr>
+          <w:sz w:val="28"/>
+          <w:szCs w:val="28"/>
+        </w:rPr>
+        <w:t>C</w:t>
+      </w:r>
+      <w:r>
+        <w:rPr>
+          <w:sz w:val="28"/>
+          <w:szCs w:val="28"/>
+        </w:rPr>
+        <w:t>hoice ID</w:t>
+      </w:r>
+      <w:r>
+        <w:rPr>
+          <w:sz w:val="28"/>
+          <w:szCs w:val="28"/>
+        </w:rPr>
+        <w:t xml:space="preserve"> and the list of choices.</w:t>
       </w:r>
     </w:p>
     <w:p>
@@ -4318,12 +4058,11 @@
           <w:sz w:val="28"/>
           <w:szCs w:val="28"/>
         </w:rPr>
-        <w:lastRenderedPageBreak/>
         <w:drawing>
-          <wp:inline distT="0" distB="0" distL="0" distR="0" wp14:anchorId="21D52B4D" wp14:editId="5DC2E4DF">
+          <wp:inline distT="0" distB="0" distL="0" distR="0" wp14:anchorId="24A2CD3D" wp14:editId="5F723B87">
             <wp:extent cx="5943600" cy="3343275"/>
             <wp:effectExtent l="19050" t="19050" r="0" b="9525"/>
-            <wp:docPr id="37" name="Picture 37"/>
+            <wp:docPr id="36" name="Picture 36"/>
             <wp:cNvGraphicFramePr>
               <a:graphicFrameLocks xmlns:a="http://schemas.openxmlformats.org/drawingml/2006/main" noChangeAspect="1"/>
             </wp:cNvGraphicFramePr>
@@ -4364,91 +4103,140 @@
     <w:p>
       <w:pPr>
         <w:rPr>
+          <w:sz w:val="28"/>
+          <w:szCs w:val="28"/>
+        </w:rPr>
+      </w:pPr>
+    </w:p>
+    <w:p>
+      <w:pPr>
+        <w:rPr>
+          <w:sz w:val="28"/>
+          <w:szCs w:val="28"/>
+        </w:rPr>
+      </w:pPr>
+      <w:bookmarkStart w:id="9" w:name="_Toc530784619"/>
+      <w:r>
+        <w:rPr>
+          <w:rStyle w:val="Heading2Char"/>
+          <w:rFonts w:asciiTheme="minorHAnsi" w:hAnsiTheme="minorHAnsi" w:cstheme="minorHAnsi"/>
+          <w:color w:val="auto"/>
+          <w:sz w:val="28"/>
+          <w:szCs w:val="28"/>
+        </w:rPr>
+        <w:t>3.</w:t>
+      </w:r>
+      <w:r>
+        <w:rPr>
+          <w:rStyle w:val="Heading2Char"/>
+          <w:rFonts w:asciiTheme="minorHAnsi" w:hAnsiTheme="minorHAnsi" w:cstheme="minorHAnsi"/>
+          <w:color w:val="auto"/>
+          <w:sz w:val="28"/>
+          <w:szCs w:val="28"/>
+        </w:rPr>
+        <w:t>7</w:t>
+      </w:r>
+      <w:r>
+        <w:rPr>
+          <w:rStyle w:val="Heading2Char"/>
+          <w:rFonts w:asciiTheme="minorHAnsi" w:hAnsiTheme="minorHAnsi" w:cstheme="minorHAnsi"/>
+          <w:color w:val="auto"/>
+          <w:sz w:val="28"/>
+          <w:szCs w:val="28"/>
+        </w:rPr>
+        <w:t xml:space="preserve"> </w:t>
+      </w:r>
+      <w:r>
+        <w:rPr>
+          <w:rStyle w:val="Heading2Char"/>
+          <w:rFonts w:asciiTheme="minorHAnsi" w:hAnsiTheme="minorHAnsi" w:cstheme="minorHAnsi"/>
+          <w:color w:val="auto"/>
+          <w:sz w:val="28"/>
+          <w:szCs w:val="28"/>
+        </w:rPr>
+        <w:t xml:space="preserve">Update </w:t>
+      </w:r>
+      <w:r>
+        <w:rPr>
+          <w:rStyle w:val="Heading2Char"/>
+          <w:rFonts w:asciiTheme="minorHAnsi" w:hAnsiTheme="minorHAnsi" w:cstheme="minorHAnsi"/>
+          <w:color w:val="auto"/>
+          <w:sz w:val="28"/>
+          <w:szCs w:val="28"/>
+        </w:rPr>
+        <w:t>– View Page</w:t>
+      </w:r>
+      <w:bookmarkEnd w:id="9"/>
+    </w:p>
+    <w:p>
+      <w:pPr>
+        <w:rPr>
+          <w:sz w:val="28"/>
+          <w:szCs w:val="28"/>
+        </w:rPr>
+      </w:pPr>
+      <w:r>
+        <w:rPr>
+          <w:sz w:val="28"/>
+          <w:szCs w:val="28"/>
+        </w:rPr>
+        <w:t xml:space="preserve">(xv) In Update page, </w:t>
+      </w:r>
+      <w:r>
+        <w:rPr>
+          <w:sz w:val="28"/>
+          <w:szCs w:val="28"/>
+        </w:rPr>
+        <w:t xml:space="preserve">Give </w:t>
+      </w:r>
+      <w:r>
+        <w:rPr>
+          <w:sz w:val="28"/>
+          <w:szCs w:val="28"/>
+        </w:rPr>
+        <w:t xml:space="preserve">the </w:t>
+      </w:r>
+      <w:r>
+        <w:rPr>
+          <w:sz w:val="28"/>
+          <w:szCs w:val="28"/>
+        </w:rPr>
+        <w:t xml:space="preserve">Question </w:t>
+      </w:r>
+      <w:r>
+        <w:rPr>
+          <w:sz w:val="28"/>
+          <w:szCs w:val="28"/>
+        </w:rPr>
+        <w:t>ID, Question Label, Choice ID, Choice Label</w:t>
+      </w:r>
+      <w:r>
+        <w:rPr>
+          <w:sz w:val="28"/>
+          <w:szCs w:val="28"/>
+        </w:rPr>
+        <w:t xml:space="preserve"> to be updated.</w:t>
+      </w:r>
+    </w:p>
+    <w:p>
+      <w:pPr>
+        <w:rPr>
+          <w:sz w:val="28"/>
+          <w:szCs w:val="28"/>
+        </w:rPr>
+      </w:pPr>
+      <w:r>
+        <w:rPr>
           <w:noProof/>
           <w:sz w:val="28"/>
           <w:szCs w:val="28"/>
         </w:rPr>
-      </w:pPr>
-    </w:p>
-    <w:p>
-      <w:pPr>
-        <w:rPr>
-          <w:b/>
-          <w:noProof/>
-          <w:sz w:val="28"/>
-          <w:szCs w:val="28"/>
-        </w:rPr>
-      </w:pPr>
-      <w:r>
-        <w:rPr>
-          <w:noProof/>
-          <w:sz w:val="28"/>
-          <w:szCs w:val="28"/>
-        </w:rPr>
-        <w:t xml:space="preserve">Click the </w:t>
-      </w:r>
-      <w:r>
-        <w:rPr>
-          <w:b/>
-          <w:noProof/>
-          <w:sz w:val="28"/>
-          <w:szCs w:val="28"/>
-        </w:rPr>
-        <w:t xml:space="preserve">“Update” </w:t>
-      </w:r>
-      <w:r>
-        <w:rPr>
-          <w:noProof/>
-          <w:sz w:val="28"/>
-          <w:szCs w:val="28"/>
-        </w:rPr>
-        <w:t xml:space="preserve">button and </w:t>
-      </w:r>
-      <w:r>
-        <w:rPr>
-          <w:noProof/>
-          <w:sz w:val="28"/>
-          <w:szCs w:val="28"/>
-        </w:rPr>
-        <w:t xml:space="preserve">alert the message will be displayed </w:t>
-      </w:r>
-      <w:r>
-        <w:rPr>
-          <w:b/>
-          <w:noProof/>
-          <w:sz w:val="28"/>
-          <w:szCs w:val="28"/>
-        </w:rPr>
-        <w:t>(“Question and Choices – Updated Successfully”)</w:t>
-      </w:r>
-      <w:r>
-        <w:rPr>
-          <w:b/>
-          <w:noProof/>
-          <w:sz w:val="28"/>
-          <w:szCs w:val="28"/>
-        </w:rPr>
-        <w:t>.</w:t>
-      </w:r>
-    </w:p>
-    <w:p>
-      <w:pPr>
-        <w:rPr>
-          <w:sz w:val="28"/>
-          <w:szCs w:val="28"/>
-        </w:rPr>
-      </w:pPr>
-      <w:r>
-        <w:rPr>
-          <w:noProof/>
-          <w:sz w:val="28"/>
-          <w:szCs w:val="28"/>
-        </w:rPr>
+        <w:lastRenderedPageBreak/>
         <w:drawing>
-          <wp:inline distT="0" distB="0" distL="0" distR="0" wp14:anchorId="532A6F35" wp14:editId="7F4CA55D">
+          <wp:inline distT="0" distB="0" distL="0" distR="0" wp14:anchorId="21D52B4D" wp14:editId="5DC2E4DF">
             <wp:extent cx="5943600" cy="3343275"/>
             <wp:effectExtent l="19050" t="19050" r="0" b="9525"/>
-            <wp:docPr id="38" name="Picture 38"/>
+            <wp:docPr id="37" name="Picture 37"/>
             <wp:cNvGraphicFramePr>
               <a:graphicFrameLocks xmlns:a="http://schemas.openxmlformats.org/drawingml/2006/main" noChangeAspect="1"/>
             </wp:cNvGraphicFramePr>
@@ -4486,9 +4274,134 @@
         </w:drawing>
       </w:r>
     </w:p>
+    <w:p>
+      <w:pPr>
+        <w:rPr>
+          <w:noProof/>
+          <w:sz w:val="28"/>
+          <w:szCs w:val="28"/>
+        </w:rPr>
+      </w:pPr>
+    </w:p>
+    <w:p>
+      <w:pPr>
+        <w:rPr>
+          <w:b/>
+          <w:noProof/>
+          <w:sz w:val="28"/>
+          <w:szCs w:val="28"/>
+        </w:rPr>
+      </w:pPr>
+      <w:r>
+        <w:rPr>
+          <w:noProof/>
+          <w:sz w:val="28"/>
+          <w:szCs w:val="28"/>
+        </w:rPr>
+        <w:t xml:space="preserve">Click the </w:t>
+      </w:r>
+      <w:r>
+        <w:rPr>
+          <w:b/>
+          <w:noProof/>
+          <w:sz w:val="28"/>
+          <w:szCs w:val="28"/>
+        </w:rPr>
+        <w:t xml:space="preserve">“Update” </w:t>
+      </w:r>
+      <w:r>
+        <w:rPr>
+          <w:noProof/>
+          <w:sz w:val="28"/>
+          <w:szCs w:val="28"/>
+        </w:rPr>
+        <w:t xml:space="preserve">button and </w:t>
+      </w:r>
+      <w:r>
+        <w:rPr>
+          <w:noProof/>
+          <w:sz w:val="28"/>
+          <w:szCs w:val="28"/>
+        </w:rPr>
+        <w:t xml:space="preserve">alert the message will be displayed </w:t>
+      </w:r>
+      <w:r>
+        <w:rPr>
+          <w:b/>
+          <w:noProof/>
+          <w:sz w:val="28"/>
+          <w:szCs w:val="28"/>
+        </w:rPr>
+        <w:t>(“Question and Choices – Updated Successfully”)</w:t>
+      </w:r>
+      <w:r>
+        <w:rPr>
+          <w:b/>
+          <w:noProof/>
+          <w:sz w:val="28"/>
+          <w:szCs w:val="28"/>
+        </w:rPr>
+        <w:t>.</w:t>
+      </w:r>
+    </w:p>
+    <w:p>
+      <w:pPr>
+        <w:rPr>
+          <w:sz w:val="28"/>
+          <w:szCs w:val="28"/>
+        </w:rPr>
+      </w:pPr>
+      <w:r>
+        <w:rPr>
+          <w:noProof/>
+          <w:sz w:val="28"/>
+          <w:szCs w:val="28"/>
+        </w:rPr>
+        <w:drawing>
+          <wp:inline distT="0" distB="0" distL="0" distR="0" wp14:anchorId="532A6F35" wp14:editId="7F4CA55D">
+            <wp:extent cx="5943600" cy="3343275"/>
+            <wp:effectExtent l="19050" t="19050" r="0" b="9525"/>
+            <wp:docPr id="38" name="Picture 38"/>
+            <wp:cNvGraphicFramePr>
+              <a:graphicFrameLocks xmlns:a="http://schemas.openxmlformats.org/drawingml/2006/main" noChangeAspect="1"/>
+            </wp:cNvGraphicFramePr>
+            <a:graphic xmlns:a="http://schemas.openxmlformats.org/drawingml/2006/main">
+              <a:graphicData uri="http://schemas.openxmlformats.org/drawingml/2006/picture">
+                <pic:pic xmlns:pic="http://schemas.openxmlformats.org/drawingml/2006/picture">
+                  <pic:nvPicPr>
+                    <pic:cNvPr id="1" name=""/>
+                    <pic:cNvPicPr/>
+                  </pic:nvPicPr>
+                  <pic:blipFill>
+                    <a:blip r:embed="rId30"/>
+                    <a:stretch>
+                      <a:fillRect/>
+                    </a:stretch>
+                  </pic:blipFill>
+                  <pic:spPr>
+                    <a:xfrm>
+                      <a:off x="0" y="0"/>
+                      <a:ext cx="5943600" cy="3343275"/>
+                    </a:xfrm>
+                    <a:prstGeom prst="rect">
+                      <a:avLst/>
+                    </a:prstGeom>
+                    <a:ln>
+                      <a:solidFill>
+                        <a:schemeClr val="tx1"/>
+                      </a:solidFill>
+                    </a:ln>
+                  </pic:spPr>
+                </pic:pic>
+              </a:graphicData>
+            </a:graphic>
+          </wp:inline>
+        </w:drawing>
+      </w:r>
+    </w:p>
     <w:sectPr>
-      <w:footerReference w:type="default" r:id="rId30"/>
-      <w:footerReference w:type="first" r:id="rId31"/>
+      <w:footerReference w:type="default" r:id="rId31"/>
+      <w:footerReference w:type="first" r:id="rId32"/>
       <w:pgSz w:w="12240" w:h="15840"/>
       <w:pgMar w:top="1440" w:right="1440" w:bottom="1440" w:left="1440" w:header="709" w:footer="709" w:gutter="0"/>
       <w:pgNumType w:start="1"/>
@@ -5140,7 +5053,7 @@
     <w:lsdException w:name="Table Web 2" w:semiHidden="1" w:unhideWhenUsed="1"/>
     <w:lsdException w:name="Table Web 3" w:semiHidden="1" w:unhideWhenUsed="1"/>
     <w:lsdException w:name="Balloon Text" w:semiHidden="1" w:unhideWhenUsed="1"/>
-    <w:lsdException w:name="Table Grid" w:semiHidden="1" w:uiPriority="59" w:unhideWhenUsed="1"/>
+    <w:lsdException w:name="Table Grid" w:uiPriority="59"/>
     <w:lsdException w:name="Table Theme" w:semiHidden="1" w:unhideWhenUsed="1"/>
     <w:lsdException w:name="Placeholder Text" w:semiHidden="1"/>
     <w:lsdException w:name="No Spacing" w:uiPriority="1" w:qFormat="1"/>
@@ -5417,6 +5330,7 @@
   <w:style w:type="character" w:default="1" w:styleId="DefaultParagraphFont">
     <w:name w:val="Default Paragraph Font"/>
     <w:uiPriority w:val="1"/>
+    <w:semiHidden/>
     <w:unhideWhenUsed/>
   </w:style>
   <w:style w:type="table" w:default="1" w:styleId="TableNormal">
@@ -5906,7 +5820,7 @@
 </file>
 
 <file path=customXml/itemProps1.xml><?xml version="1.0" encoding="utf-8"?>
-<ds:datastoreItem xmlns:ds="http://schemas.openxmlformats.org/officeDocument/2006/customXml" ds:itemID="{7D621C51-5A78-4FCC-BF48-24938D79F73D}">
+<ds:datastoreItem xmlns:ds="http://schemas.openxmlformats.org/officeDocument/2006/customXml" ds:itemID="{A7AAB870-0CE8-432B-A286-BBDA6DCE0CB1}">
   <ds:schemaRefs>
     <ds:schemaRef ds:uri="http://schemas.openxmlformats.org/officeDocument/2006/bibliography"/>
   </ds:schemaRefs>

</xml_diff>